<commit_message>
Uloha 2 - Filip
</commit_message>
<xml_diff>
--- a/zad3/UPB_zad3_Puskasova_Curillova_Harvancik.docx
+++ b/zad3/UPB_zad3_Puskasova_Curillova_Harvancik.docx
@@ -25,20 +25,30 @@
         </w:rPr>
         <w:br/>
       </w:r>
+      <w:proofErr w:type="spellStart"/>
       <w:r>
         <w:rPr>
           <w:sz w:val="20"/>
           <w:szCs w:val="20"/>
           <w:lang w:val="en-US"/>
         </w:rPr>
-        <w:t xml:space="preserve">Zadanie </w:t>
-      </w:r>
+        <w:t>Zadanie</w:t>
+      </w:r>
+      <w:proofErr w:type="spellEnd"/>
       <w:r>
         <w:rPr>
           <w:sz w:val="20"/>
           <w:szCs w:val="20"/>
           <w:lang w:val="en-US"/>
         </w:rPr>
+        <w:t xml:space="preserve"> </w:t>
+      </w:r>
+      <w:r>
+        <w:rPr>
+          <w:sz w:val="20"/>
+          <w:szCs w:val="20"/>
+          <w:lang w:val="en-US"/>
+        </w:rPr>
         <w:t>3</w:t>
       </w:r>
       <w:r>
@@ -65,6 +75,7 @@
         </w:rPr>
         <w:t xml:space="preserve"> </w:t>
       </w:r>
+      <w:proofErr w:type="spellStart"/>
       <w:r>
         <w:rPr>
           <w:sz w:val="20"/>
@@ -81,6 +92,7 @@
         </w:rPr>
         <w:t>ácia</w:t>
       </w:r>
+      <w:proofErr w:type="spellEnd"/>
     </w:p>
     <w:p>
       <w:pPr>
@@ -91,14 +103,34 @@
           <w:lang w:val="en-US"/>
         </w:rPr>
       </w:pPr>
+      <w:proofErr w:type="spellStart"/>
       <w:r>
         <w:rPr>
           <w:sz w:val="20"/>
           <w:szCs w:val="20"/>
           <w:lang w:val="en-US"/>
         </w:rPr>
-        <w:t>Riešitelia: Emília Čurillová, Filip Harvančík, Lenka Puškášová</w:t>
-      </w:r>
+        <w:t>Riešitelia</w:t>
+      </w:r>
+      <w:proofErr w:type="spellEnd"/>
+      <w:r>
+        <w:rPr>
+          <w:sz w:val="20"/>
+          <w:szCs w:val="20"/>
+          <w:lang w:val="en-US"/>
+        </w:rPr>
+        <w:t xml:space="preserve">: Emília Čurillová, Filip Harvančík, Lenka </w:t>
+      </w:r>
+      <w:proofErr w:type="spellStart"/>
+      <w:r>
+        <w:rPr>
+          <w:sz w:val="20"/>
+          <w:szCs w:val="20"/>
+          <w:lang w:val="en-US"/>
+        </w:rPr>
+        <w:t>Puškášová</w:t>
+      </w:r>
+      <w:proofErr w:type="spellEnd"/>
     </w:p>
     <w:p>
       <w:pPr>
@@ -164,7 +196,7 @@
     </w:p>
     <w:p>
       <w:pPr>
-        <w:pStyle w:val="Odsekzoznamu"/>
+        <w:pStyle w:val="ListParagraph"/>
         <w:numPr>
           <w:ilvl w:val="0"/>
           <w:numId w:val="29"/>
@@ -176,6 +208,7 @@
           <w:lang w:val="en-US"/>
         </w:rPr>
       </w:pPr>
+      <w:proofErr w:type="spellStart"/>
       <w:r>
         <w:rPr>
           <w:b/>
@@ -186,6 +219,7 @@
         </w:rPr>
         <w:t>Komplexita</w:t>
       </w:r>
+      <w:proofErr w:type="spellEnd"/>
       <w:r>
         <w:rPr>
           <w:sz w:val="20"/>
@@ -197,7 +231,7 @@
     </w:p>
     <w:p>
       <w:pPr>
-        <w:pStyle w:val="Odsekzoznamu"/>
+        <w:pStyle w:val="ListParagraph"/>
         <w:numPr>
           <w:ilvl w:val="1"/>
           <w:numId w:val="29"/>
@@ -209,18 +243,388 @@
           <w:lang w:val="en-US"/>
         </w:rPr>
       </w:pPr>
-      <w:r>
-        <w:rPr>
-          <w:sz w:val="20"/>
-          <w:szCs w:val="20"/>
-          <w:lang w:val="en-GB"/>
-        </w:rPr>
-        <w:t>komplexita hesiel nebude kontrolovaná – uživatelia majú tendenciu vymýšľať viac predikovateľné heslá ak sú nútení držať sa LUDS odporúčania – vtedy bude minimálna dĺžka 15</w:t>
+      <w:proofErr w:type="spellStart"/>
+      <w:r>
+        <w:rPr>
+          <w:sz w:val="20"/>
+          <w:szCs w:val="20"/>
+          <w:lang w:val="en-GB"/>
+        </w:rPr>
+        <w:t>komplexita</w:t>
+      </w:r>
+      <w:proofErr w:type="spellEnd"/>
+      <w:r>
+        <w:rPr>
+          <w:sz w:val="20"/>
+          <w:szCs w:val="20"/>
+          <w:lang w:val="en-GB"/>
+        </w:rPr>
+        <w:t xml:space="preserve"> </w:t>
+      </w:r>
+      <w:proofErr w:type="spellStart"/>
+      <w:r>
+        <w:rPr>
+          <w:sz w:val="20"/>
+          <w:szCs w:val="20"/>
+          <w:lang w:val="en-GB"/>
+        </w:rPr>
+        <w:t>hesiel</w:t>
+      </w:r>
+      <w:proofErr w:type="spellEnd"/>
+      <w:r>
+        <w:rPr>
+          <w:sz w:val="20"/>
+          <w:szCs w:val="20"/>
+          <w:lang w:val="en-GB"/>
+        </w:rPr>
+        <w:t xml:space="preserve"> </w:t>
+      </w:r>
+      <w:proofErr w:type="spellStart"/>
+      <w:r>
+        <w:rPr>
+          <w:sz w:val="20"/>
+          <w:szCs w:val="20"/>
+          <w:lang w:val="en-GB"/>
+        </w:rPr>
+        <w:t>nebude</w:t>
+      </w:r>
+      <w:proofErr w:type="spellEnd"/>
+      <w:r>
+        <w:rPr>
+          <w:sz w:val="20"/>
+          <w:szCs w:val="20"/>
+          <w:lang w:val="en-GB"/>
+        </w:rPr>
+        <w:t xml:space="preserve"> </w:t>
+      </w:r>
+      <w:proofErr w:type="spellStart"/>
+      <w:r>
+        <w:rPr>
+          <w:sz w:val="20"/>
+          <w:szCs w:val="20"/>
+          <w:lang w:val="en-GB"/>
+        </w:rPr>
+        <w:t>kontrolovaná</w:t>
+      </w:r>
+      <w:proofErr w:type="spellEnd"/>
+      <w:r>
+        <w:rPr>
+          <w:sz w:val="20"/>
+          <w:szCs w:val="20"/>
+          <w:lang w:val="en-GB"/>
+        </w:rPr>
+        <w:t xml:space="preserve"> – </w:t>
+      </w:r>
+      <w:proofErr w:type="spellStart"/>
+      <w:r>
+        <w:rPr>
+          <w:sz w:val="20"/>
+          <w:szCs w:val="20"/>
+          <w:lang w:val="en-GB"/>
+        </w:rPr>
+        <w:t>uživatelia</w:t>
+      </w:r>
+      <w:proofErr w:type="spellEnd"/>
+      <w:r>
+        <w:rPr>
+          <w:sz w:val="20"/>
+          <w:szCs w:val="20"/>
+          <w:lang w:val="en-GB"/>
+        </w:rPr>
+        <w:t xml:space="preserve"> </w:t>
+      </w:r>
+      <w:proofErr w:type="spellStart"/>
+      <w:r>
+        <w:rPr>
+          <w:sz w:val="20"/>
+          <w:szCs w:val="20"/>
+          <w:lang w:val="en-GB"/>
+        </w:rPr>
+        <w:t>majú</w:t>
+      </w:r>
+      <w:proofErr w:type="spellEnd"/>
+      <w:r>
+        <w:rPr>
+          <w:sz w:val="20"/>
+          <w:szCs w:val="20"/>
+          <w:lang w:val="en-GB"/>
+        </w:rPr>
+        <w:t xml:space="preserve"> </w:t>
+      </w:r>
+      <w:proofErr w:type="spellStart"/>
+      <w:r>
+        <w:rPr>
+          <w:sz w:val="20"/>
+          <w:szCs w:val="20"/>
+          <w:lang w:val="en-GB"/>
+        </w:rPr>
+        <w:t>tendenciu</w:t>
+      </w:r>
+      <w:proofErr w:type="spellEnd"/>
+      <w:r>
+        <w:rPr>
+          <w:sz w:val="20"/>
+          <w:szCs w:val="20"/>
+          <w:lang w:val="en-GB"/>
+        </w:rPr>
+        <w:t xml:space="preserve"> </w:t>
+      </w:r>
+      <w:proofErr w:type="spellStart"/>
+      <w:r>
+        <w:rPr>
+          <w:sz w:val="20"/>
+          <w:szCs w:val="20"/>
+          <w:lang w:val="en-GB"/>
+        </w:rPr>
+        <w:t>vymýšľať</w:t>
+      </w:r>
+      <w:proofErr w:type="spellEnd"/>
+      <w:r>
+        <w:rPr>
+          <w:sz w:val="20"/>
+          <w:szCs w:val="20"/>
+          <w:lang w:val="en-GB"/>
+        </w:rPr>
+        <w:t xml:space="preserve"> </w:t>
+      </w:r>
+      <w:proofErr w:type="spellStart"/>
+      <w:r>
+        <w:rPr>
+          <w:sz w:val="20"/>
+          <w:szCs w:val="20"/>
+          <w:lang w:val="en-GB"/>
+        </w:rPr>
+        <w:t>viac</w:t>
+      </w:r>
+      <w:proofErr w:type="spellEnd"/>
+      <w:r>
+        <w:rPr>
+          <w:sz w:val="20"/>
+          <w:szCs w:val="20"/>
+          <w:lang w:val="en-GB"/>
+        </w:rPr>
+        <w:t xml:space="preserve"> </w:t>
+      </w:r>
+      <w:proofErr w:type="spellStart"/>
+      <w:r>
+        <w:rPr>
+          <w:sz w:val="20"/>
+          <w:szCs w:val="20"/>
+          <w:lang w:val="en-GB"/>
+        </w:rPr>
+        <w:t>predikovateľné</w:t>
+      </w:r>
+      <w:proofErr w:type="spellEnd"/>
+      <w:r>
+        <w:rPr>
+          <w:sz w:val="20"/>
+          <w:szCs w:val="20"/>
+          <w:lang w:val="en-GB"/>
+        </w:rPr>
+        <w:t xml:space="preserve"> </w:t>
+      </w:r>
+      <w:proofErr w:type="spellStart"/>
+      <w:r>
+        <w:rPr>
+          <w:sz w:val="20"/>
+          <w:szCs w:val="20"/>
+          <w:lang w:val="en-GB"/>
+        </w:rPr>
+        <w:t>heslá</w:t>
+      </w:r>
+      <w:proofErr w:type="spellEnd"/>
+      <w:r>
+        <w:rPr>
+          <w:sz w:val="20"/>
+          <w:szCs w:val="20"/>
+          <w:lang w:val="en-GB"/>
+        </w:rPr>
+        <w:t xml:space="preserve"> </w:t>
+      </w:r>
+      <w:proofErr w:type="spellStart"/>
+      <w:r>
+        <w:rPr>
+          <w:sz w:val="20"/>
+          <w:szCs w:val="20"/>
+          <w:lang w:val="en-GB"/>
+        </w:rPr>
+        <w:t>ak</w:t>
+      </w:r>
+      <w:proofErr w:type="spellEnd"/>
+      <w:r>
+        <w:rPr>
+          <w:sz w:val="20"/>
+          <w:szCs w:val="20"/>
+          <w:lang w:val="en-GB"/>
+        </w:rPr>
+        <w:t xml:space="preserve"> </w:t>
+      </w:r>
+      <w:proofErr w:type="spellStart"/>
+      <w:r>
+        <w:rPr>
+          <w:sz w:val="20"/>
+          <w:szCs w:val="20"/>
+          <w:lang w:val="en-GB"/>
+        </w:rPr>
+        <w:t>sú</w:t>
+      </w:r>
+      <w:proofErr w:type="spellEnd"/>
+      <w:r>
+        <w:rPr>
+          <w:sz w:val="20"/>
+          <w:szCs w:val="20"/>
+          <w:lang w:val="en-GB"/>
+        </w:rPr>
+        <w:t xml:space="preserve"> </w:t>
+      </w:r>
+      <w:proofErr w:type="spellStart"/>
+      <w:r>
+        <w:rPr>
+          <w:sz w:val="20"/>
+          <w:szCs w:val="20"/>
+          <w:lang w:val="en-GB"/>
+        </w:rPr>
+        <w:t>nútení</w:t>
+      </w:r>
+      <w:proofErr w:type="spellEnd"/>
+      <w:r>
+        <w:rPr>
+          <w:sz w:val="20"/>
+          <w:szCs w:val="20"/>
+          <w:lang w:val="en-GB"/>
+        </w:rPr>
+        <w:t xml:space="preserve"> </w:t>
+      </w:r>
+      <w:proofErr w:type="spellStart"/>
+      <w:r>
+        <w:rPr>
+          <w:sz w:val="20"/>
+          <w:szCs w:val="20"/>
+          <w:lang w:val="en-GB"/>
+        </w:rPr>
+        <w:t>držať</w:t>
+      </w:r>
+      <w:proofErr w:type="spellEnd"/>
+      <w:r>
+        <w:rPr>
+          <w:sz w:val="20"/>
+          <w:szCs w:val="20"/>
+          <w:lang w:val="en-GB"/>
+        </w:rPr>
+        <w:t xml:space="preserve"> </w:t>
+      </w:r>
+      <w:proofErr w:type="spellStart"/>
+      <w:r>
+        <w:rPr>
+          <w:sz w:val="20"/>
+          <w:szCs w:val="20"/>
+          <w:lang w:val="en-GB"/>
+        </w:rPr>
+        <w:t>sa</w:t>
+      </w:r>
+      <w:proofErr w:type="spellEnd"/>
+      <w:r>
+        <w:rPr>
+          <w:sz w:val="20"/>
+          <w:szCs w:val="20"/>
+          <w:lang w:val="en-GB"/>
+        </w:rPr>
+        <w:t xml:space="preserve"> LUDS </w:t>
+      </w:r>
+      <w:proofErr w:type="spellStart"/>
+      <w:r>
+        <w:rPr>
+          <w:sz w:val="20"/>
+          <w:szCs w:val="20"/>
+          <w:lang w:val="en-GB"/>
+        </w:rPr>
+        <w:t>odporúčania</w:t>
+      </w:r>
+      <w:proofErr w:type="spellEnd"/>
+      <w:r>
+        <w:rPr>
+          <w:sz w:val="20"/>
+          <w:szCs w:val="20"/>
+          <w:lang w:val="en-GB"/>
+        </w:rPr>
+        <w:t xml:space="preserve"> – </w:t>
+      </w:r>
+      <w:proofErr w:type="spellStart"/>
+      <w:r>
+        <w:rPr>
+          <w:sz w:val="20"/>
+          <w:szCs w:val="20"/>
+          <w:lang w:val="en-GB"/>
+        </w:rPr>
+        <w:t>vtedy</w:t>
+      </w:r>
+      <w:proofErr w:type="spellEnd"/>
+      <w:r>
+        <w:rPr>
+          <w:sz w:val="20"/>
+          <w:szCs w:val="20"/>
+          <w:lang w:val="en-GB"/>
+        </w:rPr>
+        <w:t xml:space="preserve"> </w:t>
+      </w:r>
+      <w:proofErr w:type="spellStart"/>
+      <w:r>
+        <w:rPr>
+          <w:sz w:val="20"/>
+          <w:szCs w:val="20"/>
+          <w:lang w:val="en-GB"/>
+        </w:rPr>
+        <w:t>bude</w:t>
+      </w:r>
+      <w:proofErr w:type="spellEnd"/>
+      <w:r>
+        <w:rPr>
+          <w:sz w:val="20"/>
+          <w:szCs w:val="20"/>
+          <w:lang w:val="en-GB"/>
+        </w:rPr>
+        <w:t xml:space="preserve"> </w:t>
+      </w:r>
+      <w:proofErr w:type="spellStart"/>
+      <w:r>
+        <w:rPr>
+          <w:sz w:val="20"/>
+          <w:szCs w:val="20"/>
+          <w:lang w:val="en-GB"/>
+        </w:rPr>
+        <w:t>minimálna</w:t>
+      </w:r>
+      <w:proofErr w:type="spellEnd"/>
+      <w:r>
+        <w:rPr>
+          <w:sz w:val="20"/>
+          <w:szCs w:val="20"/>
+          <w:lang w:val="en-GB"/>
+        </w:rPr>
+        <w:t xml:space="preserve"> </w:t>
+      </w:r>
+      <w:proofErr w:type="spellStart"/>
+      <w:r>
+        <w:rPr>
+          <w:sz w:val="20"/>
+          <w:szCs w:val="20"/>
+          <w:lang w:val="en-GB"/>
+        </w:rPr>
+        <w:t>dĺžka</w:t>
+      </w:r>
+      <w:proofErr w:type="spellEnd"/>
+      <w:r>
+        <w:rPr>
+          <w:sz w:val="20"/>
+          <w:szCs w:val="20"/>
+          <w:lang w:val="en-GB"/>
+        </w:rPr>
+        <w:t xml:space="preserve"> 15</w:t>
       </w:r>
     </w:p>
     <w:p>
       <w:pPr>
-        <w:pStyle w:val="Odsekzoznamu"/>
+        <w:pStyle w:val="ListParagraph"/>
         <w:numPr>
           <w:ilvl w:val="1"/>
           <w:numId w:val="29"/>
@@ -232,22 +636,16 @@
           <w:lang w:val="en-US"/>
         </w:rPr>
       </w:pPr>
-      <w:r>
-        <w:rPr>
-          <w:sz w:val="20"/>
-          <w:szCs w:val="20"/>
-          <w:lang w:val="en-GB"/>
-        </w:rPr>
-        <w:t xml:space="preserve">komplexita sa bude držať </w:t>
-      </w:r>
-      <w:r>
-        <w:rPr>
-          <w:sz w:val="20"/>
-          <w:szCs w:val="20"/>
-          <w:lang w:val="en-GB"/>
-        </w:rPr>
-        <w:t>LUDS composition policy, vtedy bude minimálna dĺžka hesla 8</w:t>
-      </w:r>
+      <w:proofErr w:type="spellStart"/>
+      <w:r>
+        <w:rPr>
+          <w:sz w:val="20"/>
+          <w:szCs w:val="20"/>
+          <w:lang w:val="en-GB"/>
+        </w:rPr>
+        <w:t>komplexita</w:t>
+      </w:r>
+      <w:proofErr w:type="spellEnd"/>
       <w:r>
         <w:rPr>
           <w:sz w:val="20"/>
@@ -256,6 +654,167 @@
         </w:rPr>
         <w:t xml:space="preserve"> </w:t>
       </w:r>
+      <w:proofErr w:type="spellStart"/>
+      <w:r>
+        <w:rPr>
+          <w:sz w:val="20"/>
+          <w:szCs w:val="20"/>
+          <w:lang w:val="en-GB"/>
+        </w:rPr>
+        <w:t>sa</w:t>
+      </w:r>
+      <w:proofErr w:type="spellEnd"/>
+      <w:r>
+        <w:rPr>
+          <w:sz w:val="20"/>
+          <w:szCs w:val="20"/>
+          <w:lang w:val="en-GB"/>
+        </w:rPr>
+        <w:t xml:space="preserve"> </w:t>
+      </w:r>
+      <w:proofErr w:type="spellStart"/>
+      <w:r>
+        <w:rPr>
+          <w:sz w:val="20"/>
+          <w:szCs w:val="20"/>
+          <w:lang w:val="en-GB"/>
+        </w:rPr>
+        <w:t>bude</w:t>
+      </w:r>
+      <w:proofErr w:type="spellEnd"/>
+      <w:r>
+        <w:rPr>
+          <w:sz w:val="20"/>
+          <w:szCs w:val="20"/>
+          <w:lang w:val="en-GB"/>
+        </w:rPr>
+        <w:t xml:space="preserve"> </w:t>
+      </w:r>
+      <w:proofErr w:type="spellStart"/>
+      <w:r>
+        <w:rPr>
+          <w:sz w:val="20"/>
+          <w:szCs w:val="20"/>
+          <w:lang w:val="en-GB"/>
+        </w:rPr>
+        <w:t>držať</w:t>
+      </w:r>
+      <w:proofErr w:type="spellEnd"/>
+      <w:r>
+        <w:rPr>
+          <w:sz w:val="20"/>
+          <w:szCs w:val="20"/>
+          <w:lang w:val="en-GB"/>
+        </w:rPr>
+        <w:t xml:space="preserve"> </w:t>
+      </w:r>
+      <w:r>
+        <w:rPr>
+          <w:sz w:val="20"/>
+          <w:szCs w:val="20"/>
+          <w:lang w:val="en-GB"/>
+        </w:rPr>
+        <w:t xml:space="preserve">LUDS composition policy, </w:t>
+      </w:r>
+      <w:proofErr w:type="spellStart"/>
+      <w:r>
+        <w:rPr>
+          <w:sz w:val="20"/>
+          <w:szCs w:val="20"/>
+          <w:lang w:val="en-GB"/>
+        </w:rPr>
+        <w:t>vtedy</w:t>
+      </w:r>
+      <w:proofErr w:type="spellEnd"/>
+      <w:r>
+        <w:rPr>
+          <w:sz w:val="20"/>
+          <w:szCs w:val="20"/>
+          <w:lang w:val="en-GB"/>
+        </w:rPr>
+        <w:t xml:space="preserve"> </w:t>
+      </w:r>
+      <w:proofErr w:type="spellStart"/>
+      <w:r>
+        <w:rPr>
+          <w:sz w:val="20"/>
+          <w:szCs w:val="20"/>
+          <w:lang w:val="en-GB"/>
+        </w:rPr>
+        <w:t>bude</w:t>
+      </w:r>
+      <w:proofErr w:type="spellEnd"/>
+      <w:r>
+        <w:rPr>
+          <w:sz w:val="20"/>
+          <w:szCs w:val="20"/>
+          <w:lang w:val="en-GB"/>
+        </w:rPr>
+        <w:t xml:space="preserve"> </w:t>
+      </w:r>
+      <w:proofErr w:type="spellStart"/>
+      <w:r>
+        <w:rPr>
+          <w:sz w:val="20"/>
+          <w:szCs w:val="20"/>
+          <w:lang w:val="en-GB"/>
+        </w:rPr>
+        <w:t>minimálna</w:t>
+      </w:r>
+      <w:proofErr w:type="spellEnd"/>
+      <w:r>
+        <w:rPr>
+          <w:sz w:val="20"/>
+          <w:szCs w:val="20"/>
+          <w:lang w:val="en-GB"/>
+        </w:rPr>
+        <w:t xml:space="preserve"> </w:t>
+      </w:r>
+      <w:proofErr w:type="spellStart"/>
+      <w:r>
+        <w:rPr>
+          <w:sz w:val="20"/>
+          <w:szCs w:val="20"/>
+          <w:lang w:val="en-GB"/>
+        </w:rPr>
+        <w:t>dĺžka</w:t>
+      </w:r>
+      <w:proofErr w:type="spellEnd"/>
+      <w:r>
+        <w:rPr>
+          <w:sz w:val="20"/>
+          <w:szCs w:val="20"/>
+          <w:lang w:val="en-GB"/>
+        </w:rPr>
+        <w:t xml:space="preserve"> </w:t>
+      </w:r>
+      <w:proofErr w:type="spellStart"/>
+      <w:r>
+        <w:rPr>
+          <w:sz w:val="20"/>
+          <w:szCs w:val="20"/>
+          <w:lang w:val="en-GB"/>
+        </w:rPr>
+        <w:t>hesla</w:t>
+      </w:r>
+      <w:proofErr w:type="spellEnd"/>
+      <w:r>
+        <w:rPr>
+          <w:sz w:val="20"/>
+          <w:szCs w:val="20"/>
+          <w:lang w:val="en-GB"/>
+        </w:rPr>
+        <w:t xml:space="preserve"> 8</w:t>
+      </w:r>
+      <w:r>
+        <w:rPr>
+          <w:sz w:val="20"/>
+          <w:szCs w:val="20"/>
+          <w:lang w:val="en-GB"/>
+        </w:rPr>
+        <w:t xml:space="preserve"> </w:t>
+      </w:r>
+      <w:proofErr w:type="spellStart"/>
       <w:r>
         <w:rPr>
           <w:sz w:val="20"/>
@@ -264,16 +823,13 @@
         </w:rPr>
         <w:t>Zdroje</w:t>
       </w:r>
+      <w:proofErr w:type="spellEnd"/>
     </w:p>
     <w:p>
       <w:pPr>
         <w:spacing w:line="240" w:lineRule="auto"/>
-        <w:rPr>
-          <w:sz w:val="20"/>
-          <w:szCs w:val="20"/>
-          <w:lang w:val="en-GB"/>
-        </w:rPr>
-      </w:pPr>
+      </w:pPr>
+      <w:proofErr w:type="spellStart"/>
       <w:r>
         <w:rPr>
           <w:sz w:val="20"/>
@@ -288,8 +844,63 @@
           <w:szCs w:val="20"/>
           <w:lang w:val="en-GB"/>
         </w:rPr>
-        <w:t>účania pre dĺžku a komplexitu hesla</w:t>
-      </w:r>
+        <w:t>účania</w:t>
+      </w:r>
+      <w:proofErr w:type="spellEnd"/>
+      <w:r>
+        <w:rPr>
+          <w:sz w:val="20"/>
+          <w:szCs w:val="20"/>
+          <w:lang w:val="en-GB"/>
+        </w:rPr>
+        <w:t xml:space="preserve"> pre </w:t>
+      </w:r>
+      <w:proofErr w:type="spellStart"/>
+      <w:r>
+        <w:rPr>
+          <w:sz w:val="20"/>
+          <w:szCs w:val="20"/>
+          <w:lang w:val="en-GB"/>
+        </w:rPr>
+        <w:t>dĺžku</w:t>
+      </w:r>
+      <w:proofErr w:type="spellEnd"/>
+      <w:r>
+        <w:rPr>
+          <w:sz w:val="20"/>
+          <w:szCs w:val="20"/>
+          <w:lang w:val="en-GB"/>
+        </w:rPr>
+        <w:t xml:space="preserve"> a </w:t>
+      </w:r>
+      <w:proofErr w:type="spellStart"/>
+      <w:r>
+        <w:rPr>
+          <w:sz w:val="20"/>
+          <w:szCs w:val="20"/>
+          <w:lang w:val="en-GB"/>
+        </w:rPr>
+        <w:t>komplexitu</w:t>
+      </w:r>
+      <w:proofErr w:type="spellEnd"/>
+      <w:r>
+        <w:rPr>
+          <w:sz w:val="20"/>
+          <w:szCs w:val="20"/>
+          <w:lang w:val="en-GB"/>
+        </w:rPr>
+        <w:t xml:space="preserve"> </w:t>
+      </w:r>
+      <w:proofErr w:type="spellStart"/>
+      <w:r>
+        <w:rPr>
+          <w:sz w:val="20"/>
+          <w:szCs w:val="20"/>
+          <w:lang w:val="en-GB"/>
+        </w:rPr>
+        <w:t>hesla</w:t>
+      </w:r>
+      <w:proofErr w:type="spellEnd"/>
       <w:r>
         <w:rPr>
           <w:sz w:val="20"/>
@@ -301,7 +912,7 @@
       <w:hyperlink r:id="rId5" w:history="1">
         <w:r>
           <w:rPr>
-            <w:rStyle w:val="Hypertextovprepojenie"/>
+            <w:rStyle w:val="Hyperlink"/>
             <w:sz w:val="20"/>
             <w:szCs w:val="20"/>
             <w:lang w:val="en-US"/>
@@ -314,11 +925,20 @@
       <w:pPr>
         <w:spacing w:line="240" w:lineRule="auto"/>
         <w:rPr>
+          <w:sz w:val="20"/>
+          <w:szCs w:val="20"/>
+          <w:lang w:val="en-GB"/>
+        </w:rPr>
+      </w:pPr>
+    </w:p>
+    <w:p>
+      <w:pPr>
+        <w:spacing w:line="240" w:lineRule="auto"/>
+        <w:rPr>
           <w:b/>
           <w:bCs/>
           <w:sz w:val="28"/>
           <w:szCs w:val="28"/>
-          <w:lang w:val="en-GB"/>
         </w:rPr>
       </w:pPr>
       <w:r>
@@ -327,7 +947,6 @@
           <w:bCs/>
           <w:sz w:val="28"/>
           <w:szCs w:val="28"/>
-          <w:lang w:val="en-GB"/>
         </w:rPr>
         <w:t>Úloha2</w:t>
       </w:r>
@@ -337,9 +956,8 @@
           <w:bCs/>
           <w:sz w:val="28"/>
           <w:szCs w:val="28"/>
-          <w:lang w:val="en-GB"/>
-        </w:rPr>
-        <w:t xml:space="preserve"> </w:t>
+        </w:rPr>
+        <w:t xml:space="preserve"> (</w:t>
       </w:r>
       <w:r>
         <w:rPr>
@@ -347,23 +965,707 @@
           <w:bCs/>
           <w:sz w:val="28"/>
           <w:szCs w:val="28"/>
-          <w:lang w:val="en-GB"/>
-        </w:rPr>
-        <w:t>()</w:t>
-      </w:r>
-    </w:p>
-    <w:p>
-      <w:pPr>
-        <w:spacing w:line="240" w:lineRule="auto"/>
+        </w:rPr>
+        <w:t>Filip</w:t>
+      </w:r>
+      <w:r>
         <w:rPr>
           <w:b/>
           <w:bCs/>
           <w:sz w:val="28"/>
           <w:szCs w:val="28"/>
-          <w:lang w:val="en-GB"/>
-        </w:rPr>
-      </w:pPr>
-      <w:r>
+        </w:rPr>
+        <w:t>)</w:t>
+      </w:r>
+    </w:p>
+    <w:p>
+      <w:pPr>
+        <w:spacing w:line="240" w:lineRule="auto"/>
+        <w:rPr>
+          <w:sz w:val="20"/>
+          <w:szCs w:val="20"/>
+        </w:rPr>
+      </w:pPr>
+      <w:r>
+        <w:rPr>
+          <w:b/>
+          <w:bCs/>
+          <w:sz w:val="20"/>
+          <w:szCs w:val="20"/>
+        </w:rPr>
+        <w:t xml:space="preserve">Ukladanie hesiel do databázy – </w:t>
+      </w:r>
+      <w:r>
+        <w:rPr>
+          <w:sz w:val="20"/>
+          <w:szCs w:val="20"/>
+        </w:rPr>
+        <w:t xml:space="preserve">neukladajú sa heslá v pôvodnej zadávanej podobe, keďže </w:t>
+      </w:r>
+      <w:r>
+        <w:rPr>
+          <w:sz w:val="20"/>
+          <w:szCs w:val="20"/>
+        </w:rPr>
+        <w:t>takýto</w:t>
+      </w:r>
+      <w:r>
+        <w:rPr>
+          <w:sz w:val="20"/>
+          <w:szCs w:val="20"/>
+        </w:rPr>
+        <w:t xml:space="preserve"> prístup môže spôsobiť veľké problémy pri prípadnom úniku databázy.</w:t>
+      </w:r>
+    </w:p>
+    <w:p>
+      <w:pPr>
+        <w:pStyle w:val="ListParagraph"/>
+        <w:numPr>
+          <w:ilvl w:val="0"/>
+          <w:numId w:val="36"/>
+        </w:numPr>
+        <w:spacing w:line="240" w:lineRule="auto"/>
+        <w:rPr>
+          <w:sz w:val="20"/>
+          <w:szCs w:val="20"/>
+        </w:rPr>
+      </w:pPr>
+      <w:r>
+        <w:rPr>
+          <w:sz w:val="20"/>
+          <w:szCs w:val="20"/>
+        </w:rPr>
+        <w:t xml:space="preserve">Pri prvotnej registrácii nového užívateľa sa pre neho náhodne vygeneruje 16 bytov ako </w:t>
+      </w:r>
+      <w:proofErr w:type="spellStart"/>
+      <w:r>
+        <w:rPr>
+          <w:sz w:val="20"/>
+          <w:szCs w:val="20"/>
+        </w:rPr>
+        <w:t>salt</w:t>
+      </w:r>
+      <w:proofErr w:type="spellEnd"/>
+      <w:r>
+        <w:rPr>
+          <w:sz w:val="20"/>
+          <w:szCs w:val="20"/>
+        </w:rPr>
+        <w:t>.</w:t>
+      </w:r>
+    </w:p>
+    <w:p>
+      <w:pPr>
+        <w:pStyle w:val="ListParagraph"/>
+        <w:numPr>
+          <w:ilvl w:val="0"/>
+          <w:numId w:val="36"/>
+        </w:numPr>
+        <w:spacing w:line="240" w:lineRule="auto"/>
+        <w:rPr>
+          <w:sz w:val="20"/>
+          <w:szCs w:val="20"/>
+        </w:rPr>
+      </w:pPr>
+      <w:r>
+        <w:rPr>
+          <w:sz w:val="20"/>
+          <w:szCs w:val="20"/>
+        </w:rPr>
+        <w:t xml:space="preserve">Užívateľom zadané heslo sa “osolí” </w:t>
+      </w:r>
+      <w:r>
+        <w:rPr>
+          <w:sz w:val="20"/>
+          <w:szCs w:val="20"/>
+        </w:rPr>
+        <w:t>tým</w:t>
+      </w:r>
+      <w:r>
+        <w:rPr>
+          <w:sz w:val="20"/>
+          <w:szCs w:val="20"/>
+        </w:rPr>
+        <w:t xml:space="preserve">, že sa na koniec zadaného hesla pridá ešte aj tento </w:t>
+      </w:r>
+      <w:proofErr w:type="spellStart"/>
+      <w:r>
+        <w:rPr>
+          <w:sz w:val="20"/>
+          <w:szCs w:val="20"/>
+        </w:rPr>
+        <w:t>salt</w:t>
+      </w:r>
+      <w:proofErr w:type="spellEnd"/>
+      <w:r>
+        <w:rPr>
+          <w:sz w:val="20"/>
+          <w:szCs w:val="20"/>
+        </w:rPr>
+        <w:t>.</w:t>
+      </w:r>
+    </w:p>
+    <w:p>
+      <w:pPr>
+        <w:pStyle w:val="ListParagraph"/>
+        <w:numPr>
+          <w:ilvl w:val="0"/>
+          <w:numId w:val="36"/>
+        </w:numPr>
+        <w:spacing w:line="240" w:lineRule="auto"/>
+        <w:rPr>
+          <w:sz w:val="20"/>
+          <w:szCs w:val="20"/>
+        </w:rPr>
+      </w:pPr>
+      <w:r>
+        <w:rPr>
+          <w:sz w:val="20"/>
+          <w:szCs w:val="20"/>
+        </w:rPr>
+        <w:t>Výsledné</w:t>
+      </w:r>
+      <w:r>
+        <w:rPr>
+          <w:sz w:val="20"/>
+          <w:szCs w:val="20"/>
+        </w:rPr>
+        <w:t xml:space="preserve"> “osolené” heslo sa následne </w:t>
+      </w:r>
+      <w:proofErr w:type="spellStart"/>
+      <w:r>
+        <w:rPr>
+          <w:sz w:val="20"/>
+          <w:szCs w:val="20"/>
+        </w:rPr>
+        <w:t>hashuje</w:t>
+      </w:r>
+      <w:proofErr w:type="spellEnd"/>
+      <w:r>
+        <w:rPr>
+          <w:sz w:val="20"/>
+          <w:szCs w:val="20"/>
+        </w:rPr>
+        <w:t xml:space="preserve"> funkciou sha-256, a v tejto podobe aj uloží do databázy.</w:t>
+      </w:r>
+    </w:p>
+    <w:p>
+      <w:pPr>
+        <w:spacing w:line="240" w:lineRule="auto"/>
+        <w:rPr>
+          <w:sz w:val="20"/>
+          <w:szCs w:val="20"/>
+        </w:rPr>
+      </w:pPr>
+      <w:r>
+        <w:rPr>
+          <w:b/>
+          <w:bCs/>
+          <w:sz w:val="20"/>
+          <w:szCs w:val="20"/>
+        </w:rPr>
+        <w:t>Opätovné prihlasovanie –</w:t>
+      </w:r>
+      <w:r>
+        <w:rPr>
+          <w:sz w:val="20"/>
+          <w:szCs w:val="20"/>
+        </w:rPr>
+        <w:t xml:space="preserve"> pri prihlasovaní sa pre daného užívateľa vytiahne jeho </w:t>
+      </w:r>
+      <w:r>
+        <w:rPr>
+          <w:sz w:val="20"/>
+          <w:szCs w:val="20"/>
+        </w:rPr>
+        <w:t>osobný</w:t>
+      </w:r>
+      <w:r>
+        <w:rPr>
+          <w:sz w:val="20"/>
+          <w:szCs w:val="20"/>
+        </w:rPr>
+        <w:t xml:space="preserve"> </w:t>
+      </w:r>
+      <w:proofErr w:type="spellStart"/>
+      <w:r>
+        <w:rPr>
+          <w:sz w:val="20"/>
+          <w:szCs w:val="20"/>
+        </w:rPr>
+        <w:t>salt</w:t>
+      </w:r>
+      <w:proofErr w:type="spellEnd"/>
+      <w:r>
+        <w:rPr>
+          <w:sz w:val="20"/>
+          <w:szCs w:val="20"/>
+        </w:rPr>
+        <w:t xml:space="preserve"> z databázy, pridá sa za zadané heslo, </w:t>
+      </w:r>
+      <w:proofErr w:type="spellStart"/>
+      <w:r>
+        <w:rPr>
+          <w:sz w:val="20"/>
+          <w:szCs w:val="20"/>
+        </w:rPr>
+        <w:t>zahashuje</w:t>
+      </w:r>
+      <w:proofErr w:type="spellEnd"/>
+      <w:r>
+        <w:rPr>
+          <w:sz w:val="20"/>
+          <w:szCs w:val="20"/>
+        </w:rPr>
+        <w:t xml:space="preserve"> </w:t>
+      </w:r>
+      <w:r>
+        <w:rPr>
+          <w:sz w:val="20"/>
+          <w:szCs w:val="20"/>
+        </w:rPr>
+        <w:t xml:space="preserve">sa funkciou sha-256 a tento výsledok sa nakoniec porovná so </w:t>
+      </w:r>
+      <w:proofErr w:type="spellStart"/>
+      <w:r>
+        <w:rPr>
+          <w:sz w:val="20"/>
+          <w:szCs w:val="20"/>
+        </w:rPr>
+        <w:t>zahashovanym</w:t>
+      </w:r>
+      <w:proofErr w:type="spellEnd"/>
+      <w:r>
+        <w:rPr>
+          <w:sz w:val="20"/>
+          <w:szCs w:val="20"/>
+        </w:rPr>
+        <w:t xml:space="preserve"> heslom užívateľa uloženým v databáze.</w:t>
+      </w:r>
+    </w:p>
+    <w:p>
+      <w:pPr>
+        <w:spacing w:line="240" w:lineRule="auto"/>
+        <w:rPr>
+          <w:sz w:val="20"/>
+          <w:szCs w:val="20"/>
+        </w:rPr>
+      </w:pPr>
+      <w:r>
+        <w:rPr>
+          <w:sz w:val="20"/>
+          <w:szCs w:val="20"/>
+        </w:rPr>
+        <w:t xml:space="preserve">Takýto prístup k ukladaniu hesiel má tú výhodu, že v prípade, že si viacerí užívatelia zvolia to isté heslo, </w:t>
+      </w:r>
+      <w:r>
+        <w:rPr>
+          <w:sz w:val="20"/>
+          <w:szCs w:val="20"/>
+        </w:rPr>
+        <w:t xml:space="preserve">budú mať </w:t>
+      </w:r>
+      <w:r>
+        <w:rPr>
+          <w:sz w:val="20"/>
+          <w:szCs w:val="20"/>
+        </w:rPr>
+        <w:t>v dat</w:t>
+      </w:r>
+      <w:r>
+        <w:rPr>
+          <w:sz w:val="20"/>
+          <w:szCs w:val="20"/>
+        </w:rPr>
+        <w:t>abáze</w:t>
+      </w:r>
+      <w:r>
+        <w:rPr>
+          <w:sz w:val="20"/>
+          <w:szCs w:val="20"/>
+        </w:rPr>
+        <w:t xml:space="preserve"> kvôli rozdielnym saltom uložené aj rozdielne </w:t>
+      </w:r>
+      <w:proofErr w:type="spellStart"/>
+      <w:r>
+        <w:rPr>
+          <w:sz w:val="20"/>
+          <w:szCs w:val="20"/>
+        </w:rPr>
+        <w:t>hashe</w:t>
+      </w:r>
+      <w:proofErr w:type="spellEnd"/>
+      <w:r>
+        <w:rPr>
+          <w:sz w:val="20"/>
+          <w:szCs w:val="20"/>
+        </w:rPr>
+        <w:t xml:space="preserve"> hesla. Tento fakt môžeme vidieť aj na nasledujúcom obrázku, kde som pre všetkých 3 užívateľov zadal rovnaké heslá.</w:t>
+      </w:r>
+    </w:p>
+    <w:p>
+      <w:pPr>
+        <w:spacing w:line="240" w:lineRule="auto"/>
+        <w:rPr>
+          <w:sz w:val="20"/>
+          <w:szCs w:val="20"/>
+          <w:lang w:val="en-US"/>
+        </w:rPr>
+      </w:pPr>
+      <w:r>
+        <w:rPr>
+          <w:sz w:val="20"/>
+          <w:szCs w:val="20"/>
+          <w:lang w:val="en-US"/>
+        </w:rPr>
+        <w:drawing>
+          <wp:inline distT="0" distB="0" distL="0" distR="0" wp14:anchorId="56BBDF7B" wp14:editId="77D10E21">
+            <wp:extent cx="5943600" cy="623570"/>
+            <wp:effectExtent l="0" t="0" r="0" b="5080"/>
+            <wp:docPr id="895856766" name="Picture 1" descr="A close up of numbers&#10;&#10;AI-generated content may be incorrect."/>
+            <wp:cNvGraphicFramePr>
+              <a:graphicFrameLocks xmlns:a="http://schemas.openxmlformats.org/drawingml/2006/main" noChangeAspect="1"/>
+            </wp:cNvGraphicFramePr>
+            <a:graphic xmlns:a="http://schemas.openxmlformats.org/drawingml/2006/main">
+              <a:graphicData uri="http://schemas.openxmlformats.org/drawingml/2006/picture">
+                <pic:pic xmlns:pic="http://schemas.openxmlformats.org/drawingml/2006/picture">
+                  <pic:nvPicPr>
+                    <pic:cNvPr id="895856766" name="Picture 1" descr="A close up of numbers&#10;&#10;AI-generated content may be incorrect."/>
+                    <pic:cNvPicPr/>
+                  </pic:nvPicPr>
+                  <pic:blipFill>
+                    <a:blip r:embed="rId6"/>
+                    <a:stretch>
+                      <a:fillRect/>
+                    </a:stretch>
+                  </pic:blipFill>
+                  <pic:spPr>
+                    <a:xfrm>
+                      <a:off x="0" y="0"/>
+                      <a:ext cx="5943600" cy="623570"/>
+                    </a:xfrm>
+                    <a:prstGeom prst="rect">
+                      <a:avLst/>
+                    </a:prstGeom>
+                  </pic:spPr>
+                </pic:pic>
+              </a:graphicData>
+            </a:graphic>
+          </wp:inline>
+        </w:drawing>
+      </w:r>
+    </w:p>
+    <w:p>
+      <w:pPr>
+        <w:spacing w:line="240" w:lineRule="auto"/>
+        <w:rPr>
+          <w:sz w:val="20"/>
+          <w:szCs w:val="20"/>
+          <w:lang w:val="en-US"/>
+        </w:rPr>
+      </w:pPr>
+      <w:r>
+        <w:rPr>
+          <w:sz w:val="20"/>
+          <w:szCs w:val="20"/>
+          <w:lang w:val="en-US"/>
+        </w:rPr>
+        <w:t xml:space="preserve">Pre </w:t>
+      </w:r>
+      <w:proofErr w:type="spellStart"/>
+      <w:r>
+        <w:rPr>
+          <w:sz w:val="20"/>
+          <w:szCs w:val="20"/>
+          <w:lang w:val="en-US"/>
+        </w:rPr>
+        <w:t>generáciu</w:t>
+      </w:r>
+      <w:proofErr w:type="spellEnd"/>
+      <w:r>
+        <w:rPr>
+          <w:sz w:val="20"/>
+          <w:szCs w:val="20"/>
+          <w:lang w:val="en-US"/>
+        </w:rPr>
+        <w:t xml:space="preserve"> </w:t>
+      </w:r>
+      <w:proofErr w:type="spellStart"/>
+      <w:r>
+        <w:rPr>
+          <w:sz w:val="20"/>
+          <w:szCs w:val="20"/>
+          <w:lang w:val="en-US"/>
+        </w:rPr>
+        <w:t>saltu</w:t>
+      </w:r>
+      <w:proofErr w:type="spellEnd"/>
+      <w:r>
+        <w:rPr>
+          <w:sz w:val="20"/>
+          <w:szCs w:val="20"/>
+          <w:lang w:val="en-US"/>
+        </w:rPr>
+        <w:t xml:space="preserve"> </w:t>
+      </w:r>
+      <w:proofErr w:type="spellStart"/>
+      <w:r>
+        <w:rPr>
+          <w:sz w:val="20"/>
+          <w:szCs w:val="20"/>
+          <w:lang w:val="en-US"/>
+        </w:rPr>
+        <w:t>som</w:t>
+      </w:r>
+      <w:proofErr w:type="spellEnd"/>
+      <w:r>
+        <w:rPr>
+          <w:sz w:val="20"/>
+          <w:szCs w:val="20"/>
+          <w:lang w:val="en-US"/>
+        </w:rPr>
+        <w:t xml:space="preserve"> </w:t>
+      </w:r>
+      <w:proofErr w:type="spellStart"/>
+      <w:r>
+        <w:rPr>
+          <w:sz w:val="20"/>
+          <w:szCs w:val="20"/>
+          <w:lang w:val="en-US"/>
+        </w:rPr>
+        <w:t>použil</w:t>
+      </w:r>
+      <w:proofErr w:type="spellEnd"/>
+      <w:r>
+        <w:rPr>
+          <w:sz w:val="20"/>
+          <w:szCs w:val="20"/>
+          <w:lang w:val="en-US"/>
+        </w:rPr>
+        <w:t xml:space="preserve"> </w:t>
+      </w:r>
+      <w:proofErr w:type="spellStart"/>
+      <w:r>
+        <w:rPr>
+          <w:sz w:val="20"/>
+          <w:szCs w:val="20"/>
+          <w:lang w:val="en-US"/>
+        </w:rPr>
+        <w:t>funkciu</w:t>
+      </w:r>
+      <w:proofErr w:type="spellEnd"/>
+      <w:r>
+        <w:rPr>
+          <w:sz w:val="20"/>
+          <w:szCs w:val="20"/>
+          <w:lang w:val="en-US"/>
+        </w:rPr>
+        <w:t xml:space="preserve"> </w:t>
+      </w:r>
+      <w:proofErr w:type="spellStart"/>
+      <w:proofErr w:type="gramStart"/>
+      <w:r>
+        <w:rPr>
+          <w:sz w:val="20"/>
+          <w:szCs w:val="20"/>
+          <w:lang w:val="en-US"/>
+        </w:rPr>
+        <w:t>urandom</w:t>
+      </w:r>
+      <w:proofErr w:type="spellEnd"/>
+      <w:r>
+        <w:rPr>
+          <w:sz w:val="20"/>
+          <w:szCs w:val="20"/>
+          <w:lang w:val="en-US"/>
+        </w:rPr>
+        <w:t>(</w:t>
+      </w:r>
+      <w:proofErr w:type="gramEnd"/>
+      <w:r>
+        <w:rPr>
+          <w:sz w:val="20"/>
+          <w:szCs w:val="20"/>
+          <w:lang w:val="en-US"/>
+        </w:rPr>
+        <w:t xml:space="preserve">16) z </w:t>
+      </w:r>
+      <w:proofErr w:type="spellStart"/>
+      <w:r>
+        <w:rPr>
+          <w:sz w:val="20"/>
+          <w:szCs w:val="20"/>
+          <w:lang w:val="en-US"/>
+        </w:rPr>
+        <w:t>knižnice</w:t>
+      </w:r>
+      <w:proofErr w:type="spellEnd"/>
+      <w:r>
+        <w:rPr>
+          <w:sz w:val="20"/>
+          <w:szCs w:val="20"/>
+          <w:lang w:val="en-US"/>
+        </w:rPr>
+        <w:t xml:space="preserve"> </w:t>
+      </w:r>
+      <w:proofErr w:type="spellStart"/>
+      <w:r>
+        <w:rPr>
+          <w:sz w:val="20"/>
+          <w:szCs w:val="20"/>
+          <w:lang w:val="en-US"/>
+        </w:rPr>
+        <w:t>os</w:t>
+      </w:r>
+      <w:proofErr w:type="spellEnd"/>
+      <w:r>
+        <w:rPr>
+          <w:sz w:val="20"/>
+          <w:szCs w:val="20"/>
+          <w:lang w:val="en-US"/>
+        </w:rPr>
+        <w:t xml:space="preserve">. Ako </w:t>
+      </w:r>
+      <w:proofErr w:type="spellStart"/>
+      <w:r>
+        <w:rPr>
+          <w:sz w:val="20"/>
+          <w:szCs w:val="20"/>
+          <w:lang w:val="en-US"/>
+        </w:rPr>
+        <w:t>hashovaciu</w:t>
+      </w:r>
+      <w:proofErr w:type="spellEnd"/>
+      <w:r>
+        <w:rPr>
+          <w:sz w:val="20"/>
+          <w:szCs w:val="20"/>
+          <w:lang w:val="en-US"/>
+        </w:rPr>
+        <w:t xml:space="preserve"> </w:t>
+      </w:r>
+      <w:proofErr w:type="spellStart"/>
+      <w:r>
+        <w:rPr>
+          <w:sz w:val="20"/>
+          <w:szCs w:val="20"/>
+          <w:lang w:val="en-US"/>
+        </w:rPr>
+        <w:t>funkciu</w:t>
+      </w:r>
+      <w:proofErr w:type="spellEnd"/>
+      <w:r>
+        <w:rPr>
+          <w:sz w:val="20"/>
+          <w:szCs w:val="20"/>
+          <w:lang w:val="en-US"/>
+        </w:rPr>
+        <w:t xml:space="preserve"> </w:t>
+      </w:r>
+      <w:proofErr w:type="spellStart"/>
+      <w:r>
+        <w:rPr>
+          <w:sz w:val="20"/>
+          <w:szCs w:val="20"/>
+          <w:lang w:val="en-US"/>
+        </w:rPr>
+        <w:t>som</w:t>
+      </w:r>
+      <w:proofErr w:type="spellEnd"/>
+      <w:r>
+        <w:rPr>
+          <w:sz w:val="20"/>
+          <w:szCs w:val="20"/>
+          <w:lang w:val="en-US"/>
+        </w:rPr>
+        <w:t xml:space="preserve"> </w:t>
+      </w:r>
+      <w:proofErr w:type="spellStart"/>
+      <w:r>
+        <w:rPr>
+          <w:sz w:val="20"/>
+          <w:szCs w:val="20"/>
+          <w:lang w:val="en-US"/>
+        </w:rPr>
+        <w:t>použil</w:t>
+      </w:r>
+      <w:proofErr w:type="spellEnd"/>
+      <w:r>
+        <w:rPr>
+          <w:sz w:val="20"/>
+          <w:szCs w:val="20"/>
+          <w:lang w:val="en-US"/>
+        </w:rPr>
+        <w:t xml:space="preserve"> </w:t>
+      </w:r>
+      <w:proofErr w:type="spellStart"/>
+      <w:r>
+        <w:rPr>
+          <w:sz w:val="20"/>
+          <w:szCs w:val="20"/>
+          <w:lang w:val="en-US"/>
+        </w:rPr>
+        <w:t>funkciu</w:t>
+      </w:r>
+      <w:proofErr w:type="spellEnd"/>
+      <w:r>
+        <w:rPr>
+          <w:sz w:val="20"/>
+          <w:szCs w:val="20"/>
+          <w:lang w:val="en-US"/>
+        </w:rPr>
+        <w:t xml:space="preserve"> sha-256 z </w:t>
+      </w:r>
+      <w:proofErr w:type="spellStart"/>
+      <w:r>
+        <w:rPr>
+          <w:sz w:val="20"/>
+          <w:szCs w:val="20"/>
+          <w:lang w:val="en-US"/>
+        </w:rPr>
+        <w:t>knižnice</w:t>
+      </w:r>
+      <w:proofErr w:type="spellEnd"/>
+      <w:r>
+        <w:rPr>
+          <w:sz w:val="20"/>
+          <w:szCs w:val="20"/>
+          <w:lang w:val="en-US"/>
+        </w:rPr>
+        <w:t xml:space="preserve"> </w:t>
+      </w:r>
+      <w:proofErr w:type="spellStart"/>
+      <w:r>
+        <w:rPr>
+          <w:sz w:val="20"/>
+          <w:szCs w:val="20"/>
+          <w:lang w:val="en-US"/>
+        </w:rPr>
+        <w:t>hashlib</w:t>
+      </w:r>
+      <w:proofErr w:type="spellEnd"/>
+      <w:r>
+        <w:rPr>
+          <w:sz w:val="20"/>
+          <w:szCs w:val="20"/>
+          <w:lang w:val="en-US"/>
+        </w:rPr>
+        <w:t>.</w:t>
+      </w:r>
+    </w:p>
+    <w:p>
+      <w:pPr>
+        <w:spacing w:line="240" w:lineRule="auto"/>
+        <w:rPr>
+          <w:sz w:val="20"/>
+          <w:szCs w:val="20"/>
+          <w:lang w:val="en-US"/>
+        </w:rPr>
+      </w:pPr>
+    </w:p>
+    <w:p>
+      <w:pPr>
+        <w:spacing w:line="240" w:lineRule="auto"/>
         <w:rPr>
           <w:b/>
           <w:bCs/>
@@ -371,8 +1673,8 @@
           <w:szCs w:val="28"/>
           <w:lang w:val="en-GB"/>
         </w:rPr>
-        <w:t>Úloha 3</w:t>
-      </w:r>
+      </w:pPr>
+      <w:proofErr w:type="spellStart"/>
       <w:r>
         <w:rPr>
           <w:b/>
@@ -381,8 +1683,9 @@
           <w:szCs w:val="28"/>
           <w:lang w:val="en-GB"/>
         </w:rPr>
-        <w:t xml:space="preserve"> (</w:t>
-      </w:r>
+        <w:t>Úloha</w:t>
+      </w:r>
+      <w:proofErr w:type="spellEnd"/>
       <w:r>
         <w:rPr>
           <w:b/>
@@ -391,7 +1694,7 @@
           <w:szCs w:val="28"/>
           <w:lang w:val="en-GB"/>
         </w:rPr>
-        <w:t>Emília</w:t>
+        <w:t xml:space="preserve"> 3</w:t>
       </w:r>
       <w:r>
         <w:rPr>
@@ -401,6 +1704,26 @@
           <w:szCs w:val="28"/>
           <w:lang w:val="en-GB"/>
         </w:rPr>
+        <w:t xml:space="preserve"> (</w:t>
+      </w:r>
+      <w:r>
+        <w:rPr>
+          <w:b/>
+          <w:bCs/>
+          <w:sz w:val="28"/>
+          <w:szCs w:val="28"/>
+          <w:lang w:val="en-GB"/>
+        </w:rPr>
+        <w:t>Emília</w:t>
+      </w:r>
+      <w:r>
+        <w:rPr>
+          <w:b/>
+          <w:bCs/>
+          <w:sz w:val="28"/>
+          <w:szCs w:val="28"/>
+          <w:lang w:val="en-GB"/>
+        </w:rPr>
         <w:t>)</w:t>
       </w:r>
     </w:p>
@@ -413,6 +1736,7 @@
           <w:lang w:val="en-GB"/>
         </w:rPr>
       </w:pPr>
+      <w:proofErr w:type="spellStart"/>
       <w:r>
         <w:rPr>
           <w:b/>
@@ -420,7 +1744,37 @@
           <w:sz w:val="20"/>
           <w:szCs w:val="20"/>
         </w:rPr>
-        <w:t>Account Lockout (Zamknutie účtu)</w:t>
+        <w:t>Account</w:t>
+      </w:r>
+      <w:proofErr w:type="spellEnd"/>
+      <w:r>
+        <w:rPr>
+          <w:b/>
+          <w:bCs/>
+          <w:sz w:val="20"/>
+          <w:szCs w:val="20"/>
+        </w:rPr>
+        <w:t xml:space="preserve"> </w:t>
+      </w:r>
+      <w:proofErr w:type="spellStart"/>
+      <w:r>
+        <w:rPr>
+          <w:b/>
+          <w:bCs/>
+          <w:sz w:val="20"/>
+          <w:szCs w:val="20"/>
+        </w:rPr>
+        <w:t>Lockout</w:t>
+      </w:r>
+      <w:proofErr w:type="spellEnd"/>
+      <w:r>
+        <w:rPr>
+          <w:b/>
+          <w:bCs/>
+          <w:sz w:val="20"/>
+          <w:szCs w:val="20"/>
+        </w:rPr>
+        <w:t xml:space="preserve"> (Zamknutie účtu)</w:t>
       </w:r>
       <w:r>
         <w:rPr>
@@ -446,7 +1800,7 @@
     </w:p>
     <w:p>
       <w:pPr>
-        <w:pStyle w:val="Odsekzoznamu"/>
+        <w:pStyle w:val="ListParagraph"/>
         <w:numPr>
           <w:ilvl w:val="0"/>
           <w:numId w:val="29"/>
@@ -469,12 +1823,28 @@
           <w:sz w:val="20"/>
           <w:szCs w:val="20"/>
         </w:rPr>
-        <w:t xml:space="preserve">Databázová tabuľka users obsahuje stĺpce: </w:t>
+        <w:t xml:space="preserve">Databázová tabuľka </w:t>
+      </w:r>
+      <w:proofErr w:type="spellStart"/>
+      <w:r>
+        <w:rPr>
+          <w:sz w:val="20"/>
+          <w:szCs w:val="20"/>
+        </w:rPr>
+        <w:t>users</w:t>
+      </w:r>
+      <w:proofErr w:type="spellEnd"/>
+      <w:r>
+        <w:rPr>
+          <w:sz w:val="20"/>
+          <w:szCs w:val="20"/>
+        </w:rPr>
+        <w:t xml:space="preserve"> obsahuje stĺpce: </w:t>
       </w:r>
     </w:p>
     <w:p>
       <w:pPr>
-        <w:pStyle w:val="Odsekzoznamu"/>
+        <w:pStyle w:val="ListParagraph"/>
         <w:numPr>
           <w:ilvl w:val="1"/>
           <w:numId w:val="29"/>
@@ -485,17 +1855,26 @@
           <w:szCs w:val="20"/>
         </w:rPr>
       </w:pPr>
-      <w:r>
-        <w:rPr>
-          <w:sz w:val="20"/>
-          <w:szCs w:val="20"/>
-        </w:rPr>
-        <w:t>failed_login_attempts - počítadlo neúspešných pokusov</w:t>
+      <w:proofErr w:type="spellStart"/>
+      <w:r>
+        <w:rPr>
+          <w:sz w:val="20"/>
+          <w:szCs w:val="20"/>
+        </w:rPr>
+        <w:t>failed_login_attempts</w:t>
+      </w:r>
+      <w:proofErr w:type="spellEnd"/>
+      <w:r>
+        <w:rPr>
+          <w:sz w:val="20"/>
+          <w:szCs w:val="20"/>
+        </w:rPr>
+        <w:t xml:space="preserve"> - počítadlo neúspešných pokusov</w:t>
       </w:r>
     </w:p>
     <w:p>
       <w:pPr>
-        <w:pStyle w:val="Odsekzoznamu"/>
+        <w:pStyle w:val="ListParagraph"/>
         <w:numPr>
           <w:ilvl w:val="1"/>
           <w:numId w:val="29"/>
@@ -506,17 +1885,26 @@
           <w:szCs w:val="20"/>
         </w:rPr>
       </w:pPr>
-      <w:r>
-        <w:rPr>
-          <w:sz w:val="20"/>
-          <w:szCs w:val="20"/>
-        </w:rPr>
-        <w:t>last_failed_login - čas posledného neúspešného pokusu</w:t>
+      <w:proofErr w:type="spellStart"/>
+      <w:r>
+        <w:rPr>
+          <w:sz w:val="20"/>
+          <w:szCs w:val="20"/>
+        </w:rPr>
+        <w:t>last_failed_login</w:t>
+      </w:r>
+      <w:proofErr w:type="spellEnd"/>
+      <w:r>
+        <w:rPr>
+          <w:sz w:val="20"/>
+          <w:szCs w:val="20"/>
+        </w:rPr>
+        <w:t xml:space="preserve"> - čas posledného neúspešného pokusu</w:t>
       </w:r>
     </w:p>
     <w:p>
       <w:pPr>
-        <w:pStyle w:val="Odsekzoznamu"/>
+        <w:pStyle w:val="ListParagraph"/>
         <w:numPr>
           <w:ilvl w:val="1"/>
           <w:numId w:val="29"/>
@@ -527,17 +1915,27 @@
           <w:szCs w:val="20"/>
         </w:rPr>
       </w:pPr>
-      <w:r>
-        <w:rPr>
-          <w:sz w:val="20"/>
-          <w:szCs w:val="20"/>
-        </w:rPr>
-        <w:t>account_locked_until - čas, kedy sa účet odomkne</w:t>
+      <w:proofErr w:type="spellStart"/>
+      <w:r>
+        <w:rPr>
+          <w:sz w:val="20"/>
+          <w:szCs w:val="20"/>
+        </w:rPr>
+        <w:lastRenderedPageBreak/>
+        <w:t>account_locked_until</w:t>
+      </w:r>
+      <w:proofErr w:type="spellEnd"/>
+      <w:r>
+        <w:rPr>
+          <w:sz w:val="20"/>
+          <w:szCs w:val="20"/>
+        </w:rPr>
+        <w:t xml:space="preserve"> - čas, kedy sa účet odomkne</w:t>
       </w:r>
     </w:p>
     <w:p>
       <w:pPr>
-        <w:pStyle w:val="Odsekzoznamu"/>
+        <w:pStyle w:val="ListParagraph"/>
         <w:numPr>
           <w:ilvl w:val="0"/>
           <w:numId w:val="29"/>
@@ -560,15 +1958,40 @@
           <w:sz w:val="20"/>
           <w:szCs w:val="20"/>
         </w:rPr>
-        <w:t xml:space="preserve"> sa i</w:t>
-      </w:r>
-      <w:r>
-        <w:rPr>
-          <w:sz w:val="20"/>
-          <w:szCs w:val="20"/>
-        </w:rPr>
-        <w:t>nkrementuje failed_login_attempts</w:t>
-      </w:r>
+        <w:t xml:space="preserve"> sa </w:t>
+      </w:r>
+      <w:proofErr w:type="spellStart"/>
+      <w:r>
+        <w:rPr>
+          <w:sz w:val="20"/>
+          <w:szCs w:val="20"/>
+        </w:rPr>
+        <w:t>i</w:t>
+      </w:r>
+      <w:r>
+        <w:rPr>
+          <w:sz w:val="20"/>
+          <w:szCs w:val="20"/>
+        </w:rPr>
+        <w:t>nkrementuje</w:t>
+      </w:r>
+      <w:proofErr w:type="spellEnd"/>
+      <w:r>
+        <w:rPr>
+          <w:sz w:val="20"/>
+          <w:szCs w:val="20"/>
+        </w:rPr>
+        <w:t xml:space="preserve"> </w:t>
+      </w:r>
+      <w:proofErr w:type="spellStart"/>
+      <w:r>
+        <w:rPr>
+          <w:sz w:val="20"/>
+          <w:szCs w:val="20"/>
+        </w:rPr>
+        <w:t>failed_login_attempts</w:t>
+      </w:r>
+      <w:proofErr w:type="spellEnd"/>
       <w:r>
         <w:rPr>
           <w:sz w:val="20"/>
@@ -581,8 +2004,17 @@
           <w:sz w:val="20"/>
           <w:szCs w:val="20"/>
         </w:rPr>
-        <w:t>ktualizuje last_failed_login</w:t>
-      </w:r>
+        <w:t xml:space="preserve">ktualizuje </w:t>
+      </w:r>
+      <w:proofErr w:type="spellStart"/>
+      <w:r>
+        <w:rPr>
+          <w:sz w:val="20"/>
+          <w:szCs w:val="20"/>
+        </w:rPr>
+        <w:t>last_failed_login</w:t>
+      </w:r>
+      <w:proofErr w:type="spellEnd"/>
       <w:r>
         <w:rPr>
           <w:sz w:val="20"/>
@@ -595,7 +2027,23 @@
           <w:sz w:val="20"/>
           <w:szCs w:val="20"/>
         </w:rPr>
-        <w:t xml:space="preserve">k failed_login_attempts &gt;= 5, </w:t>
+        <w:t xml:space="preserve">k </w:t>
+      </w:r>
+      <w:proofErr w:type="spellStart"/>
+      <w:r>
+        <w:rPr>
+          <w:sz w:val="20"/>
+          <w:szCs w:val="20"/>
+        </w:rPr>
+        <w:t>failed_login_attempts</w:t>
+      </w:r>
+      <w:proofErr w:type="spellEnd"/>
+      <w:r>
+        <w:rPr>
+          <w:sz w:val="20"/>
+          <w:szCs w:val="20"/>
+        </w:rPr>
+        <w:t xml:space="preserve"> &gt;= 5, </w:t>
       </w:r>
       <w:r>
         <w:rPr>
@@ -609,7 +2057,23 @@
           <w:sz w:val="20"/>
           <w:szCs w:val="20"/>
         </w:rPr>
-        <w:t>nastaví account_locked_until = teraz + 1</w:t>
+        <w:t xml:space="preserve">nastaví </w:t>
+      </w:r>
+      <w:proofErr w:type="spellStart"/>
+      <w:r>
+        <w:rPr>
+          <w:sz w:val="20"/>
+          <w:szCs w:val="20"/>
+        </w:rPr>
+        <w:t>account_locked_until</w:t>
+      </w:r>
+      <w:proofErr w:type="spellEnd"/>
+      <w:r>
+        <w:rPr>
+          <w:sz w:val="20"/>
+          <w:szCs w:val="20"/>
+        </w:rPr>
+        <w:t xml:space="preserve"> = teraz + 1</w:t>
       </w:r>
       <w:r>
         <w:rPr>
@@ -628,7 +2092,7 @@
     </w:p>
     <w:p>
       <w:pPr>
-        <w:pStyle w:val="Odsekzoznamu"/>
+        <w:pStyle w:val="ListParagraph"/>
         <w:numPr>
           <w:ilvl w:val="0"/>
           <w:numId w:val="29"/>
@@ -658,7 +2122,23 @@
           <w:sz w:val="20"/>
           <w:szCs w:val="20"/>
         </w:rPr>
-        <w:t>kontroluje, či account_locked_until &gt; aktuálny čas</w:t>
+        <w:t xml:space="preserve">kontroluje, či </w:t>
+      </w:r>
+      <w:proofErr w:type="spellStart"/>
+      <w:r>
+        <w:rPr>
+          <w:sz w:val="20"/>
+          <w:szCs w:val="20"/>
+        </w:rPr>
+        <w:t>account_locked_until</w:t>
+      </w:r>
+      <w:proofErr w:type="spellEnd"/>
+      <w:r>
+        <w:rPr>
+          <w:sz w:val="20"/>
+          <w:szCs w:val="20"/>
+        </w:rPr>
+        <w:t xml:space="preserve"> &gt; aktuálny čas</w:t>
       </w:r>
       <w:r>
         <w:rPr>
@@ -686,7 +2166,23 @@
           <w:sz w:val="20"/>
           <w:szCs w:val="20"/>
         </w:rPr>
-        <w:t>Po uplynutí lockout-u sa účet automaticky odomkne</w:t>
+        <w:t xml:space="preserve">Po uplynutí </w:t>
+      </w:r>
+      <w:proofErr w:type="spellStart"/>
+      <w:r>
+        <w:rPr>
+          <w:sz w:val="20"/>
+          <w:szCs w:val="20"/>
+        </w:rPr>
+        <w:t>lockout</w:t>
+      </w:r>
+      <w:proofErr w:type="spellEnd"/>
+      <w:r>
+        <w:rPr>
+          <w:sz w:val="20"/>
+          <w:szCs w:val="20"/>
+        </w:rPr>
+        <w:t>-u sa účet automaticky odomkne</w:t>
       </w:r>
     </w:p>
     <w:p>
@@ -708,6 +2204,7 @@
         </w:rPr>
         <w:t xml:space="preserve">Automatický reset: Ak používateľ neskúšal prihlásiť viac ako 1 hodinu, počítadlo sa resetuje na 0 aby sa </w:t>
       </w:r>
+      <w:proofErr w:type="spellStart"/>
       <w:r>
         <w:rPr>
           <w:sz w:val="20"/>
@@ -715,19 +2212,13 @@
         </w:rPr>
         <w:t>predislo</w:t>
       </w:r>
-      <w:r>
-        <w:rPr>
-          <w:sz w:val="20"/>
-          <w:szCs w:val="20"/>
-        </w:rPr>
-        <w:t xml:space="preserve"> </w:t>
-      </w:r>
-      <w:r>
-        <w:rPr>
-          <w:sz w:val="20"/>
-          <w:szCs w:val="20"/>
-        </w:rPr>
-        <w:t>dlhodobému penalizovaniu legitímnych používateľov za star</w:t>
+      <w:proofErr w:type="spellEnd"/>
+      <w:r>
+        <w:rPr>
+          <w:sz w:val="20"/>
+          <w:szCs w:val="20"/>
+        </w:rPr>
+        <w:t xml:space="preserve"> dlhodobému penalizovaniu legitímnych používateľov za star</w:t>
       </w:r>
       <w:r>
         <w:rPr>
@@ -768,7 +2259,27 @@
           <w:sz w:val="20"/>
           <w:szCs w:val="20"/>
         </w:rPr>
-        <w:t xml:space="preserve">IP Rate Limiting (Obmedzenie pokusov z IP adresy) </w:t>
+        <w:t xml:space="preserve">IP Rate </w:t>
+      </w:r>
+      <w:proofErr w:type="spellStart"/>
+      <w:r>
+        <w:rPr>
+          <w:b/>
+          <w:bCs/>
+          <w:sz w:val="20"/>
+          <w:szCs w:val="20"/>
+        </w:rPr>
+        <w:t>Limiting</w:t>
+      </w:r>
+      <w:proofErr w:type="spellEnd"/>
+      <w:r>
+        <w:rPr>
+          <w:b/>
+          <w:bCs/>
+          <w:sz w:val="20"/>
+          <w:szCs w:val="20"/>
+        </w:rPr>
+        <w:t xml:space="preserve"> (Obmedzenie pokusov z IP adresy) </w:t>
       </w:r>
       <w:r>
         <w:rPr>
@@ -787,7 +2298,7 @@
     </w:p>
     <w:p>
       <w:pPr>
-        <w:pStyle w:val="Odsekzoznamu"/>
+        <w:pStyle w:val="ListParagraph"/>
         <w:numPr>
           <w:ilvl w:val="0"/>
           <w:numId w:val="29"/>
@@ -803,7 +2314,23 @@
           <w:sz w:val="20"/>
           <w:szCs w:val="20"/>
         </w:rPr>
-        <w:t xml:space="preserve">Databázová tabuľka login_attempts zaznamenáva každý pokus: </w:t>
+        <w:t xml:space="preserve">Databázová tabuľka </w:t>
+      </w:r>
+      <w:proofErr w:type="spellStart"/>
+      <w:r>
+        <w:rPr>
+          <w:sz w:val="20"/>
+          <w:szCs w:val="20"/>
+        </w:rPr>
+        <w:t>login_attempts</w:t>
+      </w:r>
+      <w:proofErr w:type="spellEnd"/>
+      <w:r>
+        <w:rPr>
+          <w:sz w:val="20"/>
+          <w:szCs w:val="20"/>
+        </w:rPr>
+        <w:t xml:space="preserve"> zaznamenáva každý pokus: </w:t>
       </w:r>
     </w:p>
     <w:p>
@@ -818,12 +2345,21 @@
           <w:szCs w:val="20"/>
         </w:rPr>
       </w:pPr>
-      <w:r>
-        <w:rPr>
-          <w:sz w:val="20"/>
-          <w:szCs w:val="20"/>
-        </w:rPr>
-        <w:t>Ip_address - IP adresa klienta</w:t>
+      <w:proofErr w:type="spellStart"/>
+      <w:r>
+        <w:rPr>
+          <w:sz w:val="20"/>
+          <w:szCs w:val="20"/>
+        </w:rPr>
+        <w:t>Ip_address</w:t>
+      </w:r>
+      <w:proofErr w:type="spellEnd"/>
+      <w:r>
+        <w:rPr>
+          <w:sz w:val="20"/>
+          <w:szCs w:val="20"/>
+        </w:rPr>
+        <w:t xml:space="preserve"> - IP adresa klienta</w:t>
       </w:r>
     </w:p>
     <w:p>
@@ -838,12 +2374,21 @@
           <w:szCs w:val="20"/>
         </w:rPr>
       </w:pPr>
-      <w:r>
-        <w:rPr>
-          <w:sz w:val="20"/>
-          <w:szCs w:val="20"/>
-        </w:rPr>
-        <w:t>timestamp - čas pokusu</w:t>
+      <w:proofErr w:type="spellStart"/>
+      <w:r>
+        <w:rPr>
+          <w:sz w:val="20"/>
+          <w:szCs w:val="20"/>
+        </w:rPr>
+        <w:t>timestamp</w:t>
+      </w:r>
+      <w:proofErr w:type="spellEnd"/>
+      <w:r>
+        <w:rPr>
+          <w:sz w:val="20"/>
+          <w:szCs w:val="20"/>
+        </w:rPr>
+        <w:t xml:space="preserve"> - čas pokusu</w:t>
       </w:r>
     </w:p>
     <w:p>
@@ -858,17 +2403,58 @@
           <w:szCs w:val="20"/>
         </w:rPr>
       </w:pPr>
-      <w:r>
-        <w:rPr>
-          <w:sz w:val="20"/>
-          <w:szCs w:val="20"/>
-        </w:rPr>
-        <w:t>success - či bol pokus úspešný (True/False)</w:t>
+      <w:proofErr w:type="spellStart"/>
+      <w:r>
+        <w:rPr>
+          <w:sz w:val="20"/>
+          <w:szCs w:val="20"/>
+        </w:rPr>
+        <w:t>success</w:t>
+      </w:r>
+      <w:proofErr w:type="spellEnd"/>
+      <w:r>
+        <w:rPr>
+          <w:sz w:val="20"/>
+          <w:szCs w:val="20"/>
+        </w:rPr>
+        <w:t xml:space="preserve"> - či bol pokus úspešný (</w:t>
+      </w:r>
+      <w:proofErr w:type="spellStart"/>
+      <w:r>
+        <w:rPr>
+          <w:sz w:val="20"/>
+          <w:szCs w:val="20"/>
+        </w:rPr>
+        <w:t>True</w:t>
+      </w:r>
+      <w:proofErr w:type="spellEnd"/>
+      <w:r>
+        <w:rPr>
+          <w:sz w:val="20"/>
+          <w:szCs w:val="20"/>
+        </w:rPr>
+        <w:t>/</w:t>
+      </w:r>
+      <w:proofErr w:type="spellStart"/>
+      <w:r>
+        <w:rPr>
+          <w:sz w:val="20"/>
+          <w:szCs w:val="20"/>
+        </w:rPr>
+        <w:t>False</w:t>
+      </w:r>
+      <w:proofErr w:type="spellEnd"/>
+      <w:r>
+        <w:rPr>
+          <w:sz w:val="20"/>
+          <w:szCs w:val="20"/>
+        </w:rPr>
+        <w:t>)</w:t>
       </w:r>
     </w:p>
     <w:p>
       <w:pPr>
-        <w:pStyle w:val="Odsekzoznamu"/>
+        <w:pStyle w:val="ListParagraph"/>
         <w:numPr>
           <w:ilvl w:val="0"/>
           <w:numId w:val="29"/>
@@ -889,7 +2475,7 @@
     </w:p>
     <w:p>
       <w:pPr>
-        <w:pStyle w:val="Odsekzoznamu"/>
+        <w:pStyle w:val="ListParagraph"/>
         <w:numPr>
           <w:ilvl w:val="1"/>
           <w:numId w:val="29"/>
@@ -905,12 +2491,28 @@
           <w:sz w:val="20"/>
           <w:szCs w:val="20"/>
         </w:rPr>
-        <w:t>Funkcia get_recent_attempts() spočíta neúspešné pokusy z danej IP za posledných 15 minút</w:t>
+        <w:t xml:space="preserve">Funkcia </w:t>
+      </w:r>
+      <w:proofErr w:type="spellStart"/>
+      <w:r>
+        <w:rPr>
+          <w:sz w:val="20"/>
+          <w:szCs w:val="20"/>
+        </w:rPr>
+        <w:t>get_recent_attempts</w:t>
+      </w:r>
+      <w:proofErr w:type="spellEnd"/>
+      <w:r>
+        <w:rPr>
+          <w:sz w:val="20"/>
+          <w:szCs w:val="20"/>
+        </w:rPr>
+        <w:t>() spočíta neúspešné pokusy z danej IP za posledných 15 minút</w:t>
       </w:r>
     </w:p>
     <w:p>
       <w:pPr>
-        <w:pStyle w:val="Odsekzoznamu"/>
+        <w:pStyle w:val="ListParagraph"/>
         <w:numPr>
           <w:ilvl w:val="1"/>
           <w:numId w:val="29"/>
@@ -926,15 +2528,120 @@
           <w:sz w:val="20"/>
           <w:szCs w:val="20"/>
         </w:rPr>
-        <w:t>Ak počet &gt;= 10, prihlásenie sa zamietne s hláškou "Too many login attempts from your IP</w:t>
-      </w:r>
-      <w:r>
-        <w:rPr>
-          <w:sz w:val="20"/>
-          <w:szCs w:val="20"/>
-        </w:rPr>
-        <w:t xml:space="preserve"> address</w:t>
-      </w:r>
+        <w:t>Ak počet &gt;= 10, prihlásenie sa zamietne s hláškou "</w:t>
+      </w:r>
+      <w:proofErr w:type="spellStart"/>
+      <w:r>
+        <w:rPr>
+          <w:sz w:val="20"/>
+          <w:szCs w:val="20"/>
+        </w:rPr>
+        <w:t>Too</w:t>
+      </w:r>
+      <w:proofErr w:type="spellEnd"/>
+      <w:r>
+        <w:rPr>
+          <w:sz w:val="20"/>
+          <w:szCs w:val="20"/>
+        </w:rPr>
+        <w:t xml:space="preserve"> </w:t>
+      </w:r>
+      <w:proofErr w:type="spellStart"/>
+      <w:r>
+        <w:rPr>
+          <w:sz w:val="20"/>
+          <w:szCs w:val="20"/>
+        </w:rPr>
+        <w:t>many</w:t>
+      </w:r>
+      <w:proofErr w:type="spellEnd"/>
+      <w:r>
+        <w:rPr>
+          <w:sz w:val="20"/>
+          <w:szCs w:val="20"/>
+        </w:rPr>
+        <w:t xml:space="preserve"> </w:t>
+      </w:r>
+      <w:proofErr w:type="spellStart"/>
+      <w:r>
+        <w:rPr>
+          <w:sz w:val="20"/>
+          <w:szCs w:val="20"/>
+        </w:rPr>
+        <w:t>login</w:t>
+      </w:r>
+      <w:proofErr w:type="spellEnd"/>
+      <w:r>
+        <w:rPr>
+          <w:sz w:val="20"/>
+          <w:szCs w:val="20"/>
+        </w:rPr>
+        <w:t xml:space="preserve"> </w:t>
+      </w:r>
+      <w:proofErr w:type="spellStart"/>
+      <w:r>
+        <w:rPr>
+          <w:sz w:val="20"/>
+          <w:szCs w:val="20"/>
+        </w:rPr>
+        <w:t>attempts</w:t>
+      </w:r>
+      <w:proofErr w:type="spellEnd"/>
+      <w:r>
+        <w:rPr>
+          <w:sz w:val="20"/>
+          <w:szCs w:val="20"/>
+        </w:rPr>
+        <w:t xml:space="preserve"> </w:t>
+      </w:r>
+      <w:proofErr w:type="spellStart"/>
+      <w:r>
+        <w:rPr>
+          <w:sz w:val="20"/>
+          <w:szCs w:val="20"/>
+        </w:rPr>
+        <w:t>from</w:t>
+      </w:r>
+      <w:proofErr w:type="spellEnd"/>
+      <w:r>
+        <w:rPr>
+          <w:sz w:val="20"/>
+          <w:szCs w:val="20"/>
+        </w:rPr>
+        <w:t xml:space="preserve"> </w:t>
+      </w:r>
+      <w:proofErr w:type="spellStart"/>
+      <w:r>
+        <w:rPr>
+          <w:sz w:val="20"/>
+          <w:szCs w:val="20"/>
+        </w:rPr>
+        <w:t>your</w:t>
+      </w:r>
+      <w:proofErr w:type="spellEnd"/>
+      <w:r>
+        <w:rPr>
+          <w:sz w:val="20"/>
+          <w:szCs w:val="20"/>
+        </w:rPr>
+        <w:t xml:space="preserve"> IP</w:t>
+      </w:r>
+      <w:r>
+        <w:rPr>
+          <w:sz w:val="20"/>
+          <w:szCs w:val="20"/>
+        </w:rPr>
+        <w:t xml:space="preserve"> </w:t>
+      </w:r>
+      <w:proofErr w:type="spellStart"/>
+      <w:r>
+        <w:rPr>
+          <w:sz w:val="20"/>
+          <w:szCs w:val="20"/>
+        </w:rPr>
+        <w:t>address</w:t>
+      </w:r>
+      <w:proofErr w:type="spellEnd"/>
       <w:r>
         <w:rPr>
           <w:sz w:val="20"/>
@@ -945,7 +2652,7 @@
     </w:p>
     <w:p>
       <w:pPr>
-        <w:pStyle w:val="Odsekzoznamu"/>
+        <w:pStyle w:val="ListParagraph"/>
         <w:numPr>
           <w:ilvl w:val="1"/>
           <w:numId w:val="29"/>
@@ -966,7 +2673,7 @@
     </w:p>
     <w:p>
       <w:pPr>
-        <w:pStyle w:val="Odsekzoznamu"/>
+        <w:pStyle w:val="ListParagraph"/>
         <w:numPr>
           <w:ilvl w:val="0"/>
           <w:numId w:val="29"/>
@@ -982,7 +2689,55 @@
           <w:sz w:val="20"/>
           <w:szCs w:val="20"/>
         </w:rPr>
-        <w:t>Získavanie IP adresy podporuje proxy servery (X-Forwarded-For header)</w:t>
+        <w:t>Získavanie IP adresy podporuje proxy servery (X-</w:t>
+      </w:r>
+      <w:proofErr w:type="spellStart"/>
+      <w:r>
+        <w:rPr>
+          <w:sz w:val="20"/>
+          <w:szCs w:val="20"/>
+        </w:rPr>
+        <w:t>Forwarded</w:t>
+      </w:r>
+      <w:proofErr w:type="spellEnd"/>
+      <w:r>
+        <w:rPr>
+          <w:sz w:val="20"/>
+          <w:szCs w:val="20"/>
+        </w:rPr>
+        <w:t>-</w:t>
+      </w:r>
+      <w:proofErr w:type="spellStart"/>
+      <w:r>
+        <w:rPr>
+          <w:sz w:val="20"/>
+          <w:szCs w:val="20"/>
+        </w:rPr>
+        <w:t>For</w:t>
+      </w:r>
+      <w:proofErr w:type="spellEnd"/>
+      <w:r>
+        <w:rPr>
+          <w:sz w:val="20"/>
+          <w:szCs w:val="20"/>
+        </w:rPr>
+        <w:t xml:space="preserve"> </w:t>
+      </w:r>
+      <w:proofErr w:type="spellStart"/>
+      <w:r>
+        <w:rPr>
+          <w:sz w:val="20"/>
+          <w:szCs w:val="20"/>
+        </w:rPr>
+        <w:t>header</w:t>
+      </w:r>
+      <w:proofErr w:type="spellEnd"/>
+      <w:r>
+        <w:rPr>
+          <w:sz w:val="20"/>
+          <w:szCs w:val="20"/>
+        </w:rPr>
+        <w:t>)</w:t>
       </w:r>
     </w:p>
     <w:p>
@@ -1009,8 +2764,19 @@
           <w:sz w:val="20"/>
           <w:szCs w:val="20"/>
         </w:rPr>
-        <w:t>Auditovanie a Cleanup</w:t>
-      </w:r>
+        <w:t>Auditovanie a </w:t>
+      </w:r>
+      <w:proofErr w:type="spellStart"/>
+      <w:r>
+        <w:rPr>
+          <w:b/>
+          <w:bCs/>
+          <w:sz w:val="20"/>
+          <w:szCs w:val="20"/>
+        </w:rPr>
+        <w:t>Cleanup</w:t>
+      </w:r>
+      <w:proofErr w:type="spellEnd"/>
       <w:r>
         <w:rPr>
           <w:sz w:val="20"/>
@@ -1028,7 +2794,7 @@
     </w:p>
     <w:p>
       <w:pPr>
-        <w:pStyle w:val="Odsekzoznamu"/>
+        <w:pStyle w:val="ListParagraph"/>
         <w:numPr>
           <w:ilvl w:val="0"/>
           <w:numId w:val="29"/>
@@ -1044,13 +2810,44 @@
           <w:sz w:val="20"/>
           <w:szCs w:val="20"/>
         </w:rPr>
-        <w:lastRenderedPageBreak/>
-        <w:t xml:space="preserve">Každý login pokus (úspešný aj neúspešný) sa uloží do login_attempts </w:t>
+        <w:t xml:space="preserve">Každý </w:t>
+      </w:r>
+      <w:proofErr w:type="spellStart"/>
+      <w:r>
+        <w:rPr>
+          <w:sz w:val="20"/>
+          <w:szCs w:val="20"/>
+        </w:rPr>
+        <w:t>login</w:t>
+      </w:r>
+      <w:proofErr w:type="spellEnd"/>
+      <w:r>
+        <w:rPr>
+          <w:sz w:val="20"/>
+          <w:szCs w:val="20"/>
+        </w:rPr>
+        <w:t xml:space="preserve"> pokus (úspešný aj neúspešný) sa uloží do </w:t>
+      </w:r>
+      <w:proofErr w:type="spellStart"/>
+      <w:r>
+        <w:rPr>
+          <w:sz w:val="20"/>
+          <w:szCs w:val="20"/>
+        </w:rPr>
+        <w:t>login_attempts</w:t>
+      </w:r>
+      <w:proofErr w:type="spellEnd"/>
+      <w:r>
+        <w:rPr>
+          <w:sz w:val="20"/>
+          <w:szCs w:val="20"/>
+        </w:rPr>
+        <w:t xml:space="preserve"> </w:t>
       </w:r>
     </w:p>
     <w:p>
       <w:pPr>
-        <w:pStyle w:val="Odsekzoznamu"/>
+        <w:pStyle w:val="ListParagraph"/>
         <w:numPr>
           <w:ilvl w:val="0"/>
           <w:numId w:val="29"/>
@@ -1066,7 +2863,39 @@
           <w:sz w:val="20"/>
           <w:szCs w:val="20"/>
         </w:rPr>
-        <w:t>Periodický cleanup sa spúšťa náhodne (každých 1000 requestov)</w:t>
+        <w:t xml:space="preserve">Periodický </w:t>
+      </w:r>
+      <w:proofErr w:type="spellStart"/>
+      <w:r>
+        <w:rPr>
+          <w:sz w:val="20"/>
+          <w:szCs w:val="20"/>
+        </w:rPr>
+        <w:t>cleanup</w:t>
+      </w:r>
+      <w:proofErr w:type="spellEnd"/>
+      <w:r>
+        <w:rPr>
+          <w:sz w:val="20"/>
+          <w:szCs w:val="20"/>
+        </w:rPr>
+        <w:t xml:space="preserve"> sa spúšťa náhodne (každých 1000 </w:t>
+      </w:r>
+      <w:proofErr w:type="spellStart"/>
+      <w:r>
+        <w:rPr>
+          <w:sz w:val="20"/>
+          <w:szCs w:val="20"/>
+        </w:rPr>
+        <w:t>requestov</w:t>
+      </w:r>
+      <w:proofErr w:type="spellEnd"/>
+      <w:r>
+        <w:rPr>
+          <w:sz w:val="20"/>
+          <w:szCs w:val="20"/>
+        </w:rPr>
+        <w:t>)</w:t>
       </w:r>
       <w:r>
         <w:rPr>
@@ -1100,6 +2929,7 @@
           <w:szCs w:val="20"/>
         </w:rPr>
       </w:pPr>
+      <w:proofErr w:type="spellStart"/>
       <w:r>
         <w:rPr>
           <w:b/>
@@ -1107,8 +2937,29 @@
           <w:sz w:val="20"/>
           <w:szCs w:val="20"/>
         </w:rPr>
-        <w:t>Anti User Enumeration</w:t>
-      </w:r>
+        <w:t>Anti</w:t>
+      </w:r>
+      <w:proofErr w:type="spellEnd"/>
+      <w:r>
+        <w:rPr>
+          <w:b/>
+          <w:bCs/>
+          <w:sz w:val="20"/>
+          <w:szCs w:val="20"/>
+        </w:rPr>
+        <w:t xml:space="preserve"> User </w:t>
+      </w:r>
+      <w:proofErr w:type="spellStart"/>
+      <w:r>
+        <w:rPr>
+          <w:b/>
+          <w:bCs/>
+          <w:sz w:val="20"/>
+          <w:szCs w:val="20"/>
+        </w:rPr>
+        <w:t>Enumeration</w:t>
+      </w:r>
+      <w:proofErr w:type="spellEnd"/>
       <w:r>
         <w:rPr>
           <w:sz w:val="20"/>
@@ -1126,7 +2977,7 @@
     </w:p>
     <w:p>
       <w:pPr>
-        <w:pStyle w:val="Odsekzoznamu"/>
+        <w:pStyle w:val="ListParagraph"/>
         <w:numPr>
           <w:ilvl w:val="0"/>
           <w:numId w:val="29"/>
@@ -1162,40 +3013,89 @@
           <w:szCs w:val="20"/>
         </w:rPr>
       </w:pPr>
-      <w:hyperlink r:id="rId6" w:history="1">
+      <w:hyperlink r:id="rId7" w:history="1">
+        <w:proofErr w:type="spellStart"/>
         <w:r>
           <w:rPr>
-            <w:rStyle w:val="Hypertextovprepojenie"/>
+            <w:rStyle w:val="Hyperlink"/>
             <w:sz w:val="20"/>
             <w:szCs w:val="20"/>
           </w:rPr>
-          <w:t>Blocking Brute Force Attacks | OWASP Foundatio</w:t>
+          <w:t>Blocking</w:t>
         </w:r>
+        <w:proofErr w:type="spellEnd"/>
         <w:r>
           <w:rPr>
-            <w:rStyle w:val="Hypertextovprepojenie"/>
+            <w:rStyle w:val="Hyperlink"/>
             <w:sz w:val="20"/>
             <w:szCs w:val="20"/>
           </w:rPr>
-          <w:t>n</w:t>
+          <w:t xml:space="preserve"> </w:t>
         </w:r>
-      </w:hyperlink>
-      <w:r>
-        <w:rPr>
-          <w:sz w:val="20"/>
-          <w:szCs w:val="20"/>
-        </w:rPr>
-        <w:br/>
-      </w:r>
-      <w:hyperlink r:id="rId7" w:history="1">
+        <w:proofErr w:type="spellStart"/>
         <w:r>
           <w:rPr>
-            <w:rStyle w:val="Hypertextovprepojenie"/>
+            <w:rStyle w:val="Hyperlink"/>
             <w:sz w:val="20"/>
             <w:szCs w:val="20"/>
           </w:rPr>
-          <w:t>Mitigating Brute Force Attacks</w:t>
+          <w:t>Brute</w:t>
         </w:r>
+        <w:proofErr w:type="spellEnd"/>
+        <w:r>
+          <w:rPr>
+            <w:rStyle w:val="Hyperlink"/>
+            <w:sz w:val="20"/>
+            <w:szCs w:val="20"/>
+          </w:rPr>
+          <w:t xml:space="preserve"> </w:t>
+        </w:r>
+        <w:proofErr w:type="spellStart"/>
+        <w:r>
+          <w:rPr>
+            <w:rStyle w:val="Hyperlink"/>
+            <w:sz w:val="20"/>
+            <w:szCs w:val="20"/>
+          </w:rPr>
+          <w:t>Force</w:t>
+        </w:r>
+        <w:proofErr w:type="spellEnd"/>
+        <w:r>
+          <w:rPr>
+            <w:rStyle w:val="Hyperlink"/>
+            <w:sz w:val="20"/>
+            <w:szCs w:val="20"/>
+          </w:rPr>
+          <w:t xml:space="preserve"> </w:t>
+        </w:r>
+        <w:proofErr w:type="spellStart"/>
+        <w:r>
+          <w:rPr>
+            <w:rStyle w:val="Hyperlink"/>
+            <w:sz w:val="20"/>
+            <w:szCs w:val="20"/>
+          </w:rPr>
+          <w:t>Attacks</w:t>
+        </w:r>
+        <w:proofErr w:type="spellEnd"/>
+        <w:r>
+          <w:rPr>
+            <w:rStyle w:val="Hyperlink"/>
+            <w:sz w:val="20"/>
+            <w:szCs w:val="20"/>
+          </w:rPr>
+          <w:t xml:space="preserve"> | OWASP </w:t>
+        </w:r>
+        <w:proofErr w:type="spellStart"/>
+        <w:r>
+          <w:rPr>
+            <w:rStyle w:val="Hyperlink"/>
+            <w:sz w:val="20"/>
+            <w:szCs w:val="20"/>
+          </w:rPr>
+          <w:t>Foundation</w:t>
+        </w:r>
+        <w:proofErr w:type="spellEnd"/>
       </w:hyperlink>
       <w:r>
         <w:rPr>
@@ -1204,12 +3104,126 @@
         </w:rPr>
         <w:br/>
       </w:r>
-      <w:r>
-        <w:rPr>
-          <w:sz w:val="20"/>
-          <w:szCs w:val="20"/>
-        </w:rPr>
-        <w:t>Anthropic (2025), Claude 4.5 Sonnet, generovanie kód</w:t>
+      <w:hyperlink r:id="rId8" w:history="1">
+        <w:proofErr w:type="spellStart"/>
+        <w:r>
+          <w:rPr>
+            <w:rStyle w:val="Hyperlink"/>
+            <w:sz w:val="20"/>
+            <w:szCs w:val="20"/>
+          </w:rPr>
+          <w:t>Mitigating</w:t>
+        </w:r>
+        <w:proofErr w:type="spellEnd"/>
+        <w:r>
+          <w:rPr>
+            <w:rStyle w:val="Hyperlink"/>
+            <w:sz w:val="20"/>
+            <w:szCs w:val="20"/>
+          </w:rPr>
+          <w:t xml:space="preserve"> </w:t>
+        </w:r>
+        <w:proofErr w:type="spellStart"/>
+        <w:r>
+          <w:rPr>
+            <w:rStyle w:val="Hyperlink"/>
+            <w:sz w:val="20"/>
+            <w:szCs w:val="20"/>
+          </w:rPr>
+          <w:t>Brute</w:t>
+        </w:r>
+        <w:proofErr w:type="spellEnd"/>
+        <w:r>
+          <w:rPr>
+            <w:rStyle w:val="Hyperlink"/>
+            <w:sz w:val="20"/>
+            <w:szCs w:val="20"/>
+          </w:rPr>
+          <w:t xml:space="preserve"> </w:t>
+        </w:r>
+        <w:proofErr w:type="spellStart"/>
+        <w:r>
+          <w:rPr>
+            <w:rStyle w:val="Hyperlink"/>
+            <w:sz w:val="20"/>
+            <w:szCs w:val="20"/>
+          </w:rPr>
+          <w:t>Force</w:t>
+        </w:r>
+        <w:proofErr w:type="spellEnd"/>
+        <w:r>
+          <w:rPr>
+            <w:rStyle w:val="Hyperlink"/>
+            <w:sz w:val="20"/>
+            <w:szCs w:val="20"/>
+          </w:rPr>
+          <w:t xml:space="preserve"> </w:t>
+        </w:r>
+        <w:proofErr w:type="spellStart"/>
+        <w:r>
+          <w:rPr>
+            <w:rStyle w:val="Hyperlink"/>
+            <w:sz w:val="20"/>
+            <w:szCs w:val="20"/>
+          </w:rPr>
+          <w:t>Attacks</w:t>
+        </w:r>
+        <w:proofErr w:type="spellEnd"/>
+      </w:hyperlink>
+      <w:r>
+        <w:rPr>
+          <w:sz w:val="20"/>
+          <w:szCs w:val="20"/>
+        </w:rPr>
+        <w:br/>
+      </w:r>
+      <w:proofErr w:type="spellStart"/>
+      <w:r>
+        <w:rPr>
+          <w:sz w:val="20"/>
+          <w:szCs w:val="20"/>
+        </w:rPr>
+        <w:t>Anthropic</w:t>
+      </w:r>
+      <w:proofErr w:type="spellEnd"/>
+      <w:r>
+        <w:rPr>
+          <w:sz w:val="20"/>
+          <w:szCs w:val="20"/>
+        </w:rPr>
+        <w:t xml:space="preserve"> (2025), </w:t>
+      </w:r>
+      <w:proofErr w:type="spellStart"/>
+      <w:r>
+        <w:rPr>
+          <w:sz w:val="20"/>
+          <w:szCs w:val="20"/>
+        </w:rPr>
+        <w:t>Claude</w:t>
+      </w:r>
+      <w:proofErr w:type="spellEnd"/>
+      <w:r>
+        <w:rPr>
+          <w:sz w:val="20"/>
+          <w:szCs w:val="20"/>
+        </w:rPr>
+        <w:t xml:space="preserve"> 4.5 </w:t>
+      </w:r>
+      <w:proofErr w:type="spellStart"/>
+      <w:r>
+        <w:rPr>
+          <w:sz w:val="20"/>
+          <w:szCs w:val="20"/>
+        </w:rPr>
+        <w:t>Sonnet</w:t>
+      </w:r>
+      <w:proofErr w:type="spellEnd"/>
+      <w:r>
+        <w:rPr>
+          <w:sz w:val="20"/>
+          <w:szCs w:val="20"/>
+        </w:rPr>
+        <w:t>, generovanie kód</w:t>
       </w:r>
       <w:r>
         <w:rPr>
@@ -1225,6 +3239,15 @@
         </w:rPr>
         <w:t>.</w:t>
       </w:r>
+    </w:p>
+    <w:p>
+      <w:pPr>
+        <w:spacing w:after="0"/>
+        <w:rPr>
+          <w:sz w:val="20"/>
+          <w:szCs w:val="20"/>
+        </w:rPr>
+      </w:pPr>
     </w:p>
     <w:p>
       <w:pPr>
@@ -1246,6 +3269,7 @@
           <w:lang w:val="en-GB"/>
         </w:rPr>
       </w:pPr>
+      <w:proofErr w:type="spellStart"/>
       <w:r>
         <w:rPr>
           <w:b/>
@@ -1254,8 +3278,9 @@
           <w:szCs w:val="28"/>
           <w:lang w:val="en-GB"/>
         </w:rPr>
-        <w:t>Úloha 4</w:t>
-      </w:r>
+        <w:t>Úloha</w:t>
+      </w:r>
+      <w:proofErr w:type="spellEnd"/>
       <w:r>
         <w:rPr>
           <w:b/>
@@ -1264,7 +3289,7 @@
           <w:szCs w:val="28"/>
           <w:lang w:val="en-GB"/>
         </w:rPr>
-        <w:t xml:space="preserve"> (</w:t>
+        <w:t xml:space="preserve"> 4</w:t>
       </w:r>
       <w:r>
         <w:rPr>
@@ -1274,7 +3299,7 @@
           <w:szCs w:val="28"/>
           <w:lang w:val="en-GB"/>
         </w:rPr>
-        <w:t>Lenka</w:t>
+        <w:t xml:space="preserve"> (</w:t>
       </w:r>
       <w:r>
         <w:rPr>
@@ -1284,12 +3309,22 @@
           <w:szCs w:val="28"/>
           <w:lang w:val="en-GB"/>
         </w:rPr>
+        <w:t>Lenka</w:t>
+      </w:r>
+      <w:r>
+        <w:rPr>
+          <w:b/>
+          <w:bCs/>
+          <w:sz w:val="28"/>
+          <w:szCs w:val="28"/>
+          <w:lang w:val="en-GB"/>
+        </w:rPr>
         <w:t>)</w:t>
       </w:r>
     </w:p>
     <w:p>
       <w:pPr>
-        <w:pStyle w:val="Odsekzoznamu"/>
+        <w:pStyle w:val="ListParagraph"/>
         <w:numPr>
           <w:ilvl w:val="0"/>
           <w:numId w:val="29"/>
@@ -1338,7 +3373,7 @@
     </w:p>
     <w:p>
       <w:pPr>
-        <w:pStyle w:val="Odsekzoznamu"/>
+        <w:pStyle w:val="ListParagraph"/>
         <w:spacing w:line="240" w:lineRule="auto"/>
         <w:rPr>
           <w:sz w:val="20"/>
@@ -1349,7 +3384,7 @@
     </w:p>
     <w:p>
       <w:pPr>
-        <w:pStyle w:val="Odsekzoznamu"/>
+        <w:pStyle w:val="ListParagraph"/>
         <w:spacing w:line="240" w:lineRule="auto"/>
         <w:rPr>
           <w:sz w:val="20"/>
@@ -1362,21 +3397,149 @@
           <w:sz w:val="20"/>
           <w:szCs w:val="20"/>
         </w:rPr>
-        <w:t>Pri registrácii sa heslo lokálne hashuje pomocou SHA-1 a pošle sa len prvých 5 znakov hashu na HIBP</w:t>
-      </w:r>
-      <w:r>
-        <w:rPr>
-          <w:sz w:val="20"/>
-          <w:szCs w:val="20"/>
-        </w:rPr>
-        <w:t xml:space="preserve"> (Have i been pwned)</w:t>
-      </w:r>
-      <w:r>
-        <w:rPr>
-          <w:sz w:val="20"/>
-          <w:szCs w:val="20"/>
-        </w:rPr>
-        <w:t xml:space="preserve"> range API (https://api.pwnedpasswords.com/range/{prefix}). API vráti zoznam zvyšných suffixov a počty výskytov; ak sa lokálny suffix zhoduje s niektorým z odpovede, heslo je kompromitované a odmietne sa. Tento prístup používa </w:t>
+        <w:t xml:space="preserve">Pri registrácii sa heslo lokálne </w:t>
+      </w:r>
+      <w:proofErr w:type="spellStart"/>
+      <w:r>
+        <w:rPr>
+          <w:sz w:val="20"/>
+          <w:szCs w:val="20"/>
+        </w:rPr>
+        <w:t>hashuje</w:t>
+      </w:r>
+      <w:proofErr w:type="spellEnd"/>
+      <w:r>
+        <w:rPr>
+          <w:sz w:val="20"/>
+          <w:szCs w:val="20"/>
+        </w:rPr>
+        <w:t xml:space="preserve"> pomocou SHA-1 a pošle sa len prvých 5 znakov </w:t>
+      </w:r>
+      <w:proofErr w:type="spellStart"/>
+      <w:r>
+        <w:rPr>
+          <w:sz w:val="20"/>
+          <w:szCs w:val="20"/>
+        </w:rPr>
+        <w:t>hashu</w:t>
+      </w:r>
+      <w:proofErr w:type="spellEnd"/>
+      <w:r>
+        <w:rPr>
+          <w:sz w:val="20"/>
+          <w:szCs w:val="20"/>
+        </w:rPr>
+        <w:t xml:space="preserve"> na HIBP</w:t>
+      </w:r>
+      <w:r>
+        <w:rPr>
+          <w:sz w:val="20"/>
+          <w:szCs w:val="20"/>
+        </w:rPr>
+        <w:t xml:space="preserve"> (</w:t>
+      </w:r>
+      <w:proofErr w:type="spellStart"/>
+      <w:r>
+        <w:rPr>
+          <w:sz w:val="20"/>
+          <w:szCs w:val="20"/>
+        </w:rPr>
+        <w:t>Have</w:t>
+      </w:r>
+      <w:proofErr w:type="spellEnd"/>
+      <w:r>
+        <w:rPr>
+          <w:sz w:val="20"/>
+          <w:szCs w:val="20"/>
+        </w:rPr>
+        <w:t xml:space="preserve"> i </w:t>
+      </w:r>
+      <w:proofErr w:type="spellStart"/>
+      <w:r>
+        <w:rPr>
+          <w:sz w:val="20"/>
+          <w:szCs w:val="20"/>
+        </w:rPr>
+        <w:t>been</w:t>
+      </w:r>
+      <w:proofErr w:type="spellEnd"/>
+      <w:r>
+        <w:rPr>
+          <w:sz w:val="20"/>
+          <w:szCs w:val="20"/>
+        </w:rPr>
+        <w:t xml:space="preserve"> </w:t>
+      </w:r>
+      <w:proofErr w:type="spellStart"/>
+      <w:r>
+        <w:rPr>
+          <w:sz w:val="20"/>
+          <w:szCs w:val="20"/>
+        </w:rPr>
+        <w:t>pwned</w:t>
+      </w:r>
+      <w:proofErr w:type="spellEnd"/>
+      <w:r>
+        <w:rPr>
+          <w:sz w:val="20"/>
+          <w:szCs w:val="20"/>
+        </w:rPr>
+        <w:t>)</w:t>
+      </w:r>
+      <w:r>
+        <w:rPr>
+          <w:sz w:val="20"/>
+          <w:szCs w:val="20"/>
+        </w:rPr>
+        <w:t xml:space="preserve"> </w:t>
+      </w:r>
+      <w:proofErr w:type="spellStart"/>
+      <w:r>
+        <w:rPr>
+          <w:sz w:val="20"/>
+          <w:szCs w:val="20"/>
+        </w:rPr>
+        <w:t>range</w:t>
+      </w:r>
+      <w:proofErr w:type="spellEnd"/>
+      <w:r>
+        <w:rPr>
+          <w:sz w:val="20"/>
+          <w:szCs w:val="20"/>
+        </w:rPr>
+        <w:t xml:space="preserve"> API (https://api.pwnedpasswords.com/range/{prefix}). API vráti zoznam zvyšných </w:t>
+      </w:r>
+      <w:proofErr w:type="spellStart"/>
+      <w:r>
+        <w:rPr>
+          <w:sz w:val="20"/>
+          <w:szCs w:val="20"/>
+        </w:rPr>
+        <w:t>suffixov</w:t>
+      </w:r>
+      <w:proofErr w:type="spellEnd"/>
+      <w:r>
+        <w:rPr>
+          <w:sz w:val="20"/>
+          <w:szCs w:val="20"/>
+        </w:rPr>
+        <w:t xml:space="preserve"> a počty výskytov; ak sa lokálny </w:t>
+      </w:r>
+      <w:proofErr w:type="spellStart"/>
+      <w:r>
+        <w:rPr>
+          <w:sz w:val="20"/>
+          <w:szCs w:val="20"/>
+        </w:rPr>
+        <w:t>suffix</w:t>
+      </w:r>
+      <w:proofErr w:type="spellEnd"/>
+      <w:r>
+        <w:rPr>
+          <w:sz w:val="20"/>
+          <w:szCs w:val="20"/>
+        </w:rPr>
+        <w:t xml:space="preserve"> zhoduje s niektorým z odpovede, heslo je kompromitované a odmietne sa. Tento prístup používa </w:t>
       </w:r>
       <w:r>
         <w:rPr>
@@ -1392,8 +3555,17 @@
           <w:sz w:val="20"/>
           <w:szCs w:val="20"/>
         </w:rPr>
-        <w:t>, takže server HIBP nikdy nevidí celé heslo ani celý hash</w:t>
-      </w:r>
+        <w:t xml:space="preserve">, takže server HIBP nikdy nevidí celé heslo ani celý </w:t>
+      </w:r>
+      <w:proofErr w:type="spellStart"/>
+      <w:r>
+        <w:rPr>
+          <w:sz w:val="20"/>
+          <w:szCs w:val="20"/>
+        </w:rPr>
+        <w:t>hash</w:t>
+      </w:r>
+      <w:proofErr w:type="spellEnd"/>
     </w:p>
     <w:p>
       <w:pPr>
@@ -1410,20 +3582,48 @@
           <w:szCs w:val="20"/>
           <w:lang w:val="en-US"/>
         </w:rPr>
-        <w:t>API pre kompromitovane hesla</w:t>
-      </w:r>
+        <w:t xml:space="preserve">API pre </w:t>
+      </w:r>
+      <w:proofErr w:type="spellStart"/>
       <w:r>
         <w:rPr>
           <w:sz w:val="20"/>
           <w:szCs w:val="20"/>
           <w:lang w:val="en-US"/>
         </w:rPr>
+        <w:t>kompromitovane</w:t>
+      </w:r>
+      <w:proofErr w:type="spellEnd"/>
+      <w:r>
+        <w:rPr>
+          <w:sz w:val="20"/>
+          <w:szCs w:val="20"/>
+          <w:lang w:val="en-US"/>
+        </w:rPr>
+        <w:t xml:space="preserve"> </w:t>
+      </w:r>
+      <w:proofErr w:type="spellStart"/>
+      <w:r>
+        <w:rPr>
+          <w:sz w:val="20"/>
+          <w:szCs w:val="20"/>
+          <w:lang w:val="en-US"/>
+        </w:rPr>
+        <w:t>hesla</w:t>
+      </w:r>
+      <w:proofErr w:type="spellEnd"/>
+      <w:r>
+        <w:rPr>
+          <w:sz w:val="20"/>
+          <w:szCs w:val="20"/>
+          <w:lang w:val="en-US"/>
+        </w:rPr>
         <w:br/>
       </w:r>
-      <w:hyperlink r:id="rId8" w:anchor=":~:text=stealer%20logs%20APIs.-,Pwned%20Passwords,-Overview" w:history="1">
+      <w:hyperlink r:id="rId9" w:anchor=":~:text=stealer%20logs%20APIs.-,Pwned%20Passwords,-Overview" w:history="1">
         <w:r>
           <w:rPr>
-            <w:rStyle w:val="Hypertextovprepojenie"/>
+            <w:rStyle w:val="Hyperlink"/>
             <w:sz w:val="20"/>
             <w:szCs w:val="20"/>
             <w:lang w:val="en-US"/>
@@ -3233,6 +5433,95 @@
     </w:lvl>
   </w:abstractNum>
   <w:abstractNum w:abstractNumId="15" w15:restartNumberingAfterBreak="0">
+    <w:nsid w:val="3A70262D"/>
+    <w:multiLevelType w:val="hybridMultilevel"/>
+    <w:tmpl w:val="6ECCE9A4"/>
+    <w:lvl w:ilvl="0" w:tplc="B5D89C7A">
+      <w:start w:val="1"/>
+      <w:numFmt w:val="decimal"/>
+      <w:lvlText w:val="%1.)"/>
+      <w:lvlJc w:val="left"/>
+      <w:pPr>
+        <w:ind w:left="720" w:hanging="360"/>
+      </w:pPr>
+      <w:rPr>
+        <w:rFonts w:hint="default"/>
+      </w:rPr>
+    </w:lvl>
+    <w:lvl w:ilvl="1" w:tplc="041B0019" w:tentative="1">
+      <w:start w:val="1"/>
+      <w:numFmt w:val="lowerLetter"/>
+      <w:lvlText w:val="%2."/>
+      <w:lvlJc w:val="left"/>
+      <w:pPr>
+        <w:ind w:left="1440" w:hanging="360"/>
+      </w:pPr>
+    </w:lvl>
+    <w:lvl w:ilvl="2" w:tplc="041B001B" w:tentative="1">
+      <w:start w:val="1"/>
+      <w:numFmt w:val="lowerRoman"/>
+      <w:lvlText w:val="%3."/>
+      <w:lvlJc w:val="right"/>
+      <w:pPr>
+        <w:ind w:left="2160" w:hanging="180"/>
+      </w:pPr>
+    </w:lvl>
+    <w:lvl w:ilvl="3" w:tplc="041B000F" w:tentative="1">
+      <w:start w:val="1"/>
+      <w:numFmt w:val="decimal"/>
+      <w:lvlText w:val="%4."/>
+      <w:lvlJc w:val="left"/>
+      <w:pPr>
+        <w:ind w:left="2880" w:hanging="360"/>
+      </w:pPr>
+    </w:lvl>
+    <w:lvl w:ilvl="4" w:tplc="041B0019" w:tentative="1">
+      <w:start w:val="1"/>
+      <w:numFmt w:val="lowerLetter"/>
+      <w:lvlText w:val="%5."/>
+      <w:lvlJc w:val="left"/>
+      <w:pPr>
+        <w:ind w:left="3600" w:hanging="360"/>
+      </w:pPr>
+    </w:lvl>
+    <w:lvl w:ilvl="5" w:tplc="041B001B" w:tentative="1">
+      <w:start w:val="1"/>
+      <w:numFmt w:val="lowerRoman"/>
+      <w:lvlText w:val="%6."/>
+      <w:lvlJc w:val="right"/>
+      <w:pPr>
+        <w:ind w:left="4320" w:hanging="180"/>
+      </w:pPr>
+    </w:lvl>
+    <w:lvl w:ilvl="6" w:tplc="041B000F" w:tentative="1">
+      <w:start w:val="1"/>
+      <w:numFmt w:val="decimal"/>
+      <w:lvlText w:val="%7."/>
+      <w:lvlJc w:val="left"/>
+      <w:pPr>
+        <w:ind w:left="5040" w:hanging="360"/>
+      </w:pPr>
+    </w:lvl>
+    <w:lvl w:ilvl="7" w:tplc="041B0019" w:tentative="1">
+      <w:start w:val="1"/>
+      <w:numFmt w:val="lowerLetter"/>
+      <w:lvlText w:val="%8."/>
+      <w:lvlJc w:val="left"/>
+      <w:pPr>
+        <w:ind w:left="5760" w:hanging="360"/>
+      </w:pPr>
+    </w:lvl>
+    <w:lvl w:ilvl="8" w:tplc="041B001B" w:tentative="1">
+      <w:start w:val="1"/>
+      <w:numFmt w:val="lowerRoman"/>
+      <w:lvlText w:val="%9."/>
+      <w:lvlJc w:val="right"/>
+      <w:pPr>
+        <w:ind w:left="6480" w:hanging="180"/>
+      </w:pPr>
+    </w:lvl>
+  </w:abstractNum>
+  <w:abstractNum w:abstractNumId="16" w15:restartNumberingAfterBreak="0">
     <w:nsid w:val="465B56BA"/>
     <w:multiLevelType w:val="hybridMultilevel"/>
     <w:tmpl w:val="CC124E56"/>
@@ -3321,7 +5610,7 @@
       </w:pPr>
     </w:lvl>
   </w:abstractNum>
-  <w:abstractNum w:abstractNumId="16" w15:restartNumberingAfterBreak="0">
+  <w:abstractNum w:abstractNumId="17" w15:restartNumberingAfterBreak="0">
     <w:nsid w:val="49E4074A"/>
     <w:multiLevelType w:val="multilevel"/>
     <w:tmpl w:val="BEC4D850"/>
@@ -3470,7 +5759,7 @@
       </w:rPr>
     </w:lvl>
   </w:abstractNum>
-  <w:abstractNum w:abstractNumId="17" w15:restartNumberingAfterBreak="0">
+  <w:abstractNum w:abstractNumId="18" w15:restartNumberingAfterBreak="0">
     <w:nsid w:val="4A11212C"/>
     <w:multiLevelType w:val="multilevel"/>
     <w:tmpl w:val="B00A1F86"/>
@@ -3619,7 +5908,7 @@
       </w:rPr>
     </w:lvl>
   </w:abstractNum>
-  <w:abstractNum w:abstractNumId="18" w15:restartNumberingAfterBreak="0">
+  <w:abstractNum w:abstractNumId="19" w15:restartNumberingAfterBreak="0">
     <w:nsid w:val="4F0B206D"/>
     <w:multiLevelType w:val="multilevel"/>
     <w:tmpl w:val="8010517A"/>
@@ -3768,7 +6057,7 @@
       </w:rPr>
     </w:lvl>
   </w:abstractNum>
-  <w:abstractNum w:abstractNumId="19" w15:restartNumberingAfterBreak="0">
+  <w:abstractNum w:abstractNumId="20" w15:restartNumberingAfterBreak="0">
     <w:nsid w:val="51392B1B"/>
     <w:multiLevelType w:val="multilevel"/>
     <w:tmpl w:val="CBBA37F2"/>
@@ -3917,7 +6206,7 @@
       </w:rPr>
     </w:lvl>
   </w:abstractNum>
-  <w:abstractNum w:abstractNumId="20" w15:restartNumberingAfterBreak="0">
+  <w:abstractNum w:abstractNumId="21" w15:restartNumberingAfterBreak="0">
     <w:nsid w:val="56F071E4"/>
     <w:multiLevelType w:val="multilevel"/>
     <w:tmpl w:val="28849710"/>
@@ -4066,7 +6355,7 @@
       </w:rPr>
     </w:lvl>
   </w:abstractNum>
-  <w:abstractNum w:abstractNumId="21" w15:restartNumberingAfterBreak="0">
+  <w:abstractNum w:abstractNumId="22" w15:restartNumberingAfterBreak="0">
     <w:nsid w:val="59485B0F"/>
     <w:multiLevelType w:val="hybridMultilevel"/>
     <w:tmpl w:val="1C3EED6A"/>
@@ -4155,7 +6444,7 @@
       </w:pPr>
     </w:lvl>
   </w:abstractNum>
-  <w:abstractNum w:abstractNumId="22" w15:restartNumberingAfterBreak="0">
+  <w:abstractNum w:abstractNumId="23" w15:restartNumberingAfterBreak="0">
     <w:nsid w:val="59AE2930"/>
     <w:multiLevelType w:val="hybridMultilevel"/>
     <w:tmpl w:val="DC08B260"/>
@@ -4247,7 +6536,7 @@
       </w:pPr>
     </w:lvl>
   </w:abstractNum>
-  <w:abstractNum w:abstractNumId="23" w15:restartNumberingAfterBreak="0">
+  <w:abstractNum w:abstractNumId="24" w15:restartNumberingAfterBreak="0">
     <w:nsid w:val="5BD838E2"/>
     <w:multiLevelType w:val="hybridMultilevel"/>
     <w:tmpl w:val="FAC4F34A"/>
@@ -4336,7 +6625,7 @@
       </w:pPr>
     </w:lvl>
   </w:abstractNum>
-  <w:abstractNum w:abstractNumId="24" w15:restartNumberingAfterBreak="0">
+  <w:abstractNum w:abstractNumId="25" w15:restartNumberingAfterBreak="0">
     <w:nsid w:val="5DCD3B0E"/>
     <w:multiLevelType w:val="hybridMultilevel"/>
     <w:tmpl w:val="AF643806"/>
@@ -4425,7 +6714,7 @@
       </w:pPr>
     </w:lvl>
   </w:abstractNum>
-  <w:abstractNum w:abstractNumId="25" w15:restartNumberingAfterBreak="0">
+  <w:abstractNum w:abstractNumId="26" w15:restartNumberingAfterBreak="0">
     <w:nsid w:val="61886971"/>
     <w:multiLevelType w:val="hybridMultilevel"/>
     <w:tmpl w:val="F5CC1E52"/>
@@ -4537,7 +6826,7 @@
       </w:rPr>
     </w:lvl>
   </w:abstractNum>
-  <w:abstractNum w:abstractNumId="26" w15:restartNumberingAfterBreak="0">
+  <w:abstractNum w:abstractNumId="27" w15:restartNumberingAfterBreak="0">
     <w:nsid w:val="63AC7BC0"/>
     <w:multiLevelType w:val="hybridMultilevel"/>
     <w:tmpl w:val="651EA8C8"/>
@@ -4646,7 +6935,7 @@
       </w:rPr>
     </w:lvl>
   </w:abstractNum>
-  <w:abstractNum w:abstractNumId="27" w15:restartNumberingAfterBreak="0">
+  <w:abstractNum w:abstractNumId="28" w15:restartNumberingAfterBreak="0">
     <w:nsid w:val="64E56A47"/>
     <w:multiLevelType w:val="multilevel"/>
     <w:tmpl w:val="DB2809CC"/>
@@ -4795,7 +7084,7 @@
       </w:rPr>
     </w:lvl>
   </w:abstractNum>
-  <w:abstractNum w:abstractNumId="28" w15:restartNumberingAfterBreak="0">
+  <w:abstractNum w:abstractNumId="29" w15:restartNumberingAfterBreak="0">
     <w:nsid w:val="6660400B"/>
     <w:multiLevelType w:val="hybridMultilevel"/>
     <w:tmpl w:val="489A926E"/>
@@ -4908,7 +7197,7 @@
       </w:rPr>
     </w:lvl>
   </w:abstractNum>
-  <w:abstractNum w:abstractNumId="29" w15:restartNumberingAfterBreak="0">
+  <w:abstractNum w:abstractNumId="30" w15:restartNumberingAfterBreak="0">
     <w:nsid w:val="677078DF"/>
     <w:multiLevelType w:val="hybridMultilevel"/>
     <w:tmpl w:val="8696C786"/>
@@ -5021,7 +7310,7 @@
       </w:rPr>
     </w:lvl>
   </w:abstractNum>
-  <w:abstractNum w:abstractNumId="30" w15:restartNumberingAfterBreak="0">
+  <w:abstractNum w:abstractNumId="31" w15:restartNumberingAfterBreak="0">
     <w:nsid w:val="68961B28"/>
     <w:multiLevelType w:val="hybridMultilevel"/>
     <w:tmpl w:val="6B3EC29A"/>
@@ -5110,7 +7399,7 @@
       </w:pPr>
     </w:lvl>
   </w:abstractNum>
-  <w:abstractNum w:abstractNumId="31" w15:restartNumberingAfterBreak="0">
+  <w:abstractNum w:abstractNumId="32" w15:restartNumberingAfterBreak="0">
     <w:nsid w:val="6F887351"/>
     <w:multiLevelType w:val="hybridMultilevel"/>
     <w:tmpl w:val="855811E6"/>
@@ -5222,7 +7511,7 @@
       </w:rPr>
     </w:lvl>
   </w:abstractNum>
-  <w:abstractNum w:abstractNumId="32" w15:restartNumberingAfterBreak="0">
+  <w:abstractNum w:abstractNumId="33" w15:restartNumberingAfterBreak="0">
     <w:nsid w:val="738916C2"/>
     <w:multiLevelType w:val="hybridMultilevel"/>
     <w:tmpl w:val="DE32BB3E"/>
@@ -5314,7 +7603,7 @@
       </w:pPr>
     </w:lvl>
   </w:abstractNum>
-  <w:abstractNum w:abstractNumId="33" w15:restartNumberingAfterBreak="0">
+  <w:abstractNum w:abstractNumId="34" w15:restartNumberingAfterBreak="0">
     <w:nsid w:val="75ED5098"/>
     <w:multiLevelType w:val="hybridMultilevel"/>
     <w:tmpl w:val="93E08E78"/>
@@ -5403,7 +7692,7 @@
       </w:pPr>
     </w:lvl>
   </w:abstractNum>
-  <w:abstractNum w:abstractNumId="34" w15:restartNumberingAfterBreak="0">
+  <w:abstractNum w:abstractNumId="35" w15:restartNumberingAfterBreak="0">
     <w:nsid w:val="78A23A77"/>
     <w:multiLevelType w:val="multilevel"/>
     <w:tmpl w:val="341A32C8"/>
@@ -5517,40 +7806,40 @@
     </w:lvl>
   </w:abstractNum>
   <w:num w:numId="1" w16cid:durableId="1752046017">
-    <w:abstractNumId w:val="25"/>
+    <w:abstractNumId w:val="26"/>
   </w:num>
   <w:num w:numId="2" w16cid:durableId="1498686790">
     <w:abstractNumId w:val="4"/>
   </w:num>
   <w:num w:numId="3" w16cid:durableId="48041066">
+    <w:abstractNumId w:val="30"/>
+  </w:num>
+  <w:num w:numId="4" w16cid:durableId="746197719">
     <w:abstractNumId w:val="29"/>
   </w:num>
-  <w:num w:numId="4" w16cid:durableId="746197719">
-    <w:abstractNumId w:val="28"/>
-  </w:num>
   <w:num w:numId="5" w16cid:durableId="1734691780">
-    <w:abstractNumId w:val="22"/>
+    <w:abstractNumId w:val="23"/>
   </w:num>
   <w:num w:numId="6" w16cid:durableId="294024308">
-    <w:abstractNumId w:val="16"/>
+    <w:abstractNumId w:val="17"/>
   </w:num>
   <w:num w:numId="7" w16cid:durableId="1126505332">
     <w:abstractNumId w:val="0"/>
   </w:num>
   <w:num w:numId="8" w16cid:durableId="1726683695">
-    <w:abstractNumId w:val="17"/>
+    <w:abstractNumId w:val="18"/>
   </w:num>
   <w:num w:numId="9" w16cid:durableId="1485585299">
-    <w:abstractNumId w:val="32"/>
+    <w:abstractNumId w:val="33"/>
   </w:num>
   <w:num w:numId="10" w16cid:durableId="1558781056">
-    <w:abstractNumId w:val="20"/>
+    <w:abstractNumId w:val="21"/>
   </w:num>
   <w:num w:numId="11" w16cid:durableId="684946319">
-    <w:abstractNumId w:val="30"/>
+    <w:abstractNumId w:val="31"/>
   </w:num>
   <w:num w:numId="12" w16cid:durableId="190723654">
-    <w:abstractNumId w:val="24"/>
+    <w:abstractNumId w:val="25"/>
   </w:num>
   <w:num w:numId="13" w16cid:durableId="945041209">
     <w:abstractNumId w:val="6"/>
@@ -5565,10 +7854,10 @@
     <w:abstractNumId w:val="5"/>
   </w:num>
   <w:num w:numId="17" w16cid:durableId="1737703865">
-    <w:abstractNumId w:val="19"/>
+    <w:abstractNumId w:val="20"/>
   </w:num>
   <w:num w:numId="18" w16cid:durableId="1469395002">
-    <w:abstractNumId w:val="21"/>
+    <w:abstractNumId w:val="22"/>
   </w:num>
   <w:num w:numId="19" w16cid:durableId="1245186926">
     <w:abstractNumId w:val="12"/>
@@ -5577,7 +7866,7 @@
     <w:abstractNumId w:val="9"/>
   </w:num>
   <w:num w:numId="21" w16cid:durableId="311059199">
-    <w:abstractNumId w:val="27"/>
+    <w:abstractNumId w:val="28"/>
   </w:num>
   <w:num w:numId="22" w16cid:durableId="1375697576">
     <w:abstractNumId w:val="7"/>
@@ -5586,22 +7875,22 @@
     <w:abstractNumId w:val="1"/>
   </w:num>
   <w:num w:numId="24" w16cid:durableId="445003306">
-    <w:abstractNumId w:val="18"/>
+    <w:abstractNumId w:val="19"/>
   </w:num>
   <w:num w:numId="25" w16cid:durableId="902377226">
-    <w:abstractNumId w:val="15"/>
+    <w:abstractNumId w:val="16"/>
   </w:num>
   <w:num w:numId="26" w16cid:durableId="1278753896">
     <w:abstractNumId w:val="10"/>
   </w:num>
   <w:num w:numId="27" w16cid:durableId="468012666">
-    <w:abstractNumId w:val="23"/>
+    <w:abstractNumId w:val="24"/>
   </w:num>
   <w:num w:numId="28" w16cid:durableId="502086291">
-    <w:abstractNumId w:val="33"/>
+    <w:abstractNumId w:val="34"/>
   </w:num>
   <w:num w:numId="29" w16cid:durableId="2117942909">
-    <w:abstractNumId w:val="31"/>
+    <w:abstractNumId w:val="32"/>
   </w:num>
   <w:num w:numId="30" w16cid:durableId="631130756">
     <w:abstractNumId w:val="11"/>
@@ -5610,16 +7899,19 @@
     <w:abstractNumId w:val="14"/>
   </w:num>
   <w:num w:numId="32" w16cid:durableId="923956692">
-    <w:abstractNumId w:val="34"/>
+    <w:abstractNumId w:val="35"/>
   </w:num>
   <w:num w:numId="33" w16cid:durableId="1209878023">
-    <w:abstractNumId w:val="26"/>
+    <w:abstractNumId w:val="27"/>
   </w:num>
   <w:num w:numId="34" w16cid:durableId="99765025">
     <w:abstractNumId w:val="8"/>
   </w:num>
   <w:num w:numId="35" w16cid:durableId="1026981770">
     <w:abstractNumId w:val="3"/>
+  </w:num>
+  <w:num w:numId="36" w16cid:durableId="719208834">
+    <w:abstractNumId w:val="15"/>
   </w:num>
 </w:numbering>
 </file>
@@ -6021,18 +8313,18 @@
     <w:lsdException w:name="Unresolved Mention" w:semiHidden="1" w:unhideWhenUsed="1"/>
     <w:lsdException w:name="Smart Link" w:semiHidden="1" w:unhideWhenUsed="1"/>
   </w:latentStyles>
-  <w:style w:type="paragraph" w:default="1" w:styleId="Normlny">
+  <w:style w:type="paragraph" w:default="1" w:styleId="Normal">
     <w:name w:val="Normal"/>
     <w:qFormat/>
     <w:rPr>
       <w:lang w:val="sk-SK"/>
     </w:rPr>
   </w:style>
-  <w:style w:type="paragraph" w:styleId="Nadpis1">
+  <w:style w:type="paragraph" w:styleId="Heading1">
     <w:name w:val="heading 1"/>
-    <w:basedOn w:val="Normlny"/>
-    <w:next w:val="Normlny"/>
-    <w:link w:val="Nadpis1Char"/>
+    <w:basedOn w:val="Normal"/>
+    <w:next w:val="Normal"/>
+    <w:link w:val="Heading1Char"/>
     <w:uiPriority w:val="9"/>
     <w:qFormat/>
     <w:rsid w:val="001F1FAC"/>
@@ -6049,11 +8341,11 @@
       <w:szCs w:val="40"/>
     </w:rPr>
   </w:style>
-  <w:style w:type="paragraph" w:styleId="Nadpis2">
+  <w:style w:type="paragraph" w:styleId="Heading2">
     <w:name w:val="heading 2"/>
-    <w:basedOn w:val="Normlny"/>
-    <w:next w:val="Normlny"/>
-    <w:link w:val="Nadpis2Char"/>
+    <w:basedOn w:val="Normal"/>
+    <w:next w:val="Normal"/>
+    <w:link w:val="Heading2Char"/>
     <w:uiPriority w:val="9"/>
     <w:semiHidden/>
     <w:unhideWhenUsed/>
@@ -6072,11 +8364,11 @@
       <w:szCs w:val="32"/>
     </w:rPr>
   </w:style>
-  <w:style w:type="paragraph" w:styleId="Nadpis3">
+  <w:style w:type="paragraph" w:styleId="Heading3">
     <w:name w:val="heading 3"/>
-    <w:basedOn w:val="Normlny"/>
-    <w:next w:val="Normlny"/>
-    <w:link w:val="Nadpis3Char"/>
+    <w:basedOn w:val="Normal"/>
+    <w:next w:val="Normal"/>
+    <w:link w:val="Heading3Char"/>
     <w:uiPriority w:val="9"/>
     <w:unhideWhenUsed/>
     <w:qFormat/>
@@ -6094,11 +8386,11 @@
       <w:szCs w:val="28"/>
     </w:rPr>
   </w:style>
-  <w:style w:type="paragraph" w:styleId="Nadpis4">
+  <w:style w:type="paragraph" w:styleId="Heading4">
     <w:name w:val="heading 4"/>
-    <w:basedOn w:val="Normlny"/>
-    <w:next w:val="Normlny"/>
-    <w:link w:val="Nadpis4Char"/>
+    <w:basedOn w:val="Normal"/>
+    <w:next w:val="Normal"/>
+    <w:link w:val="Heading4Char"/>
     <w:uiPriority w:val="9"/>
     <w:semiHidden/>
     <w:unhideWhenUsed/>
@@ -6117,11 +8409,11 @@
       <w:color w:val="0F4761" w:themeColor="accent1" w:themeShade="BF"/>
     </w:rPr>
   </w:style>
-  <w:style w:type="paragraph" w:styleId="Nadpis5">
+  <w:style w:type="paragraph" w:styleId="Heading5">
     <w:name w:val="heading 5"/>
-    <w:basedOn w:val="Normlny"/>
-    <w:next w:val="Normlny"/>
-    <w:link w:val="Nadpis5Char"/>
+    <w:basedOn w:val="Normal"/>
+    <w:next w:val="Normal"/>
+    <w:link w:val="Heading5Char"/>
     <w:uiPriority w:val="9"/>
     <w:semiHidden/>
     <w:unhideWhenUsed/>
@@ -6138,11 +8430,11 @@
       <w:color w:val="0F4761" w:themeColor="accent1" w:themeShade="BF"/>
     </w:rPr>
   </w:style>
-  <w:style w:type="paragraph" w:styleId="Nadpis6">
+  <w:style w:type="paragraph" w:styleId="Heading6">
     <w:name w:val="heading 6"/>
-    <w:basedOn w:val="Normlny"/>
-    <w:next w:val="Normlny"/>
-    <w:link w:val="Nadpis6Char"/>
+    <w:basedOn w:val="Normal"/>
+    <w:next w:val="Normal"/>
+    <w:link w:val="Heading6Char"/>
     <w:uiPriority w:val="9"/>
     <w:semiHidden/>
     <w:unhideWhenUsed/>
@@ -6161,11 +8453,11 @@
       <w:color w:val="595959" w:themeColor="text1" w:themeTint="A6"/>
     </w:rPr>
   </w:style>
-  <w:style w:type="paragraph" w:styleId="Nadpis7">
+  <w:style w:type="paragraph" w:styleId="Heading7">
     <w:name w:val="heading 7"/>
-    <w:basedOn w:val="Normlny"/>
-    <w:next w:val="Normlny"/>
-    <w:link w:val="Nadpis7Char"/>
+    <w:basedOn w:val="Normal"/>
+    <w:next w:val="Normal"/>
+    <w:link w:val="Heading7Char"/>
     <w:uiPriority w:val="9"/>
     <w:semiHidden/>
     <w:unhideWhenUsed/>
@@ -6182,11 +8474,11 @@
       <w:color w:val="595959" w:themeColor="text1" w:themeTint="A6"/>
     </w:rPr>
   </w:style>
-  <w:style w:type="paragraph" w:styleId="Nadpis8">
+  <w:style w:type="paragraph" w:styleId="Heading8">
     <w:name w:val="heading 8"/>
-    <w:basedOn w:val="Normlny"/>
-    <w:next w:val="Normlny"/>
-    <w:link w:val="Nadpis8Char"/>
+    <w:basedOn w:val="Normal"/>
+    <w:next w:val="Normal"/>
+    <w:link w:val="Heading8Char"/>
     <w:uiPriority w:val="9"/>
     <w:semiHidden/>
     <w:unhideWhenUsed/>
@@ -6205,11 +8497,11 @@
       <w:color w:val="272727" w:themeColor="text1" w:themeTint="D8"/>
     </w:rPr>
   </w:style>
-  <w:style w:type="paragraph" w:styleId="Nadpis9">
+  <w:style w:type="paragraph" w:styleId="Heading9">
     <w:name w:val="heading 9"/>
-    <w:basedOn w:val="Normlny"/>
-    <w:next w:val="Normlny"/>
-    <w:link w:val="Nadpis9Char"/>
+    <w:basedOn w:val="Normal"/>
+    <w:next w:val="Normal"/>
+    <w:link w:val="Heading9Char"/>
     <w:uiPriority w:val="9"/>
     <w:semiHidden/>
     <w:unhideWhenUsed/>
@@ -6226,12 +8518,13 @@
       <w:color w:val="272727" w:themeColor="text1" w:themeTint="D8"/>
     </w:rPr>
   </w:style>
-  <w:style w:type="character" w:default="1" w:styleId="Predvolenpsmoodseku">
+  <w:style w:type="character" w:default="1" w:styleId="DefaultParagraphFont">
     <w:name w:val="Default Paragraph Font"/>
     <w:uiPriority w:val="1"/>
+    <w:semiHidden/>
     <w:unhideWhenUsed/>
   </w:style>
-  <w:style w:type="table" w:default="1" w:styleId="Normlnatabuka">
+  <w:style w:type="table" w:default="1" w:styleId="TableNormal">
     <w:name w:val="Normal Table"/>
     <w:uiPriority w:val="99"/>
     <w:semiHidden/>
@@ -6246,16 +8539,16 @@
       </w:tblCellMar>
     </w:tblPr>
   </w:style>
-  <w:style w:type="numbering" w:default="1" w:styleId="Bezzoznamu">
+  <w:style w:type="numbering" w:default="1" w:styleId="NoList">
     <w:name w:val="No List"/>
     <w:uiPriority w:val="99"/>
     <w:semiHidden/>
     <w:unhideWhenUsed/>
   </w:style>
-  <w:style w:type="character" w:customStyle="1" w:styleId="Nadpis1Char">
-    <w:name w:val="Nadpis 1 Char"/>
-    <w:basedOn w:val="Predvolenpsmoodseku"/>
-    <w:link w:val="Nadpis1"/>
+  <w:style w:type="character" w:customStyle="1" w:styleId="Heading1Char">
+    <w:name w:val="Heading 1 Char"/>
+    <w:basedOn w:val="DefaultParagraphFont"/>
+    <w:link w:val="Heading1"/>
     <w:uiPriority w:val="9"/>
     <w:rsid w:val="001F1FAC"/>
     <w:rPr>
@@ -6266,10 +8559,10 @@
       <w:lang w:val="sk-SK"/>
     </w:rPr>
   </w:style>
-  <w:style w:type="character" w:customStyle="1" w:styleId="Nadpis2Char">
-    <w:name w:val="Nadpis 2 Char"/>
-    <w:basedOn w:val="Predvolenpsmoodseku"/>
-    <w:link w:val="Nadpis2"/>
+  <w:style w:type="character" w:customStyle="1" w:styleId="Heading2Char">
+    <w:name w:val="Heading 2 Char"/>
+    <w:basedOn w:val="DefaultParagraphFont"/>
+    <w:link w:val="Heading2"/>
     <w:uiPriority w:val="9"/>
     <w:semiHidden/>
     <w:rsid w:val="001F1FAC"/>
@@ -6281,10 +8574,10 @@
       <w:lang w:val="sk-SK"/>
     </w:rPr>
   </w:style>
-  <w:style w:type="character" w:customStyle="1" w:styleId="Nadpis3Char">
-    <w:name w:val="Nadpis 3 Char"/>
-    <w:basedOn w:val="Predvolenpsmoodseku"/>
-    <w:link w:val="Nadpis3"/>
+  <w:style w:type="character" w:customStyle="1" w:styleId="Heading3Char">
+    <w:name w:val="Heading 3 Char"/>
+    <w:basedOn w:val="DefaultParagraphFont"/>
+    <w:link w:val="Heading3"/>
     <w:uiPriority w:val="9"/>
     <w:rsid w:val="001F1FAC"/>
     <w:rPr>
@@ -6295,10 +8588,10 @@
       <w:lang w:val="sk-SK"/>
     </w:rPr>
   </w:style>
-  <w:style w:type="character" w:customStyle="1" w:styleId="Nadpis4Char">
-    <w:name w:val="Nadpis 4 Char"/>
-    <w:basedOn w:val="Predvolenpsmoodseku"/>
-    <w:link w:val="Nadpis4"/>
+  <w:style w:type="character" w:customStyle="1" w:styleId="Heading4Char">
+    <w:name w:val="Heading 4 Char"/>
+    <w:basedOn w:val="DefaultParagraphFont"/>
+    <w:link w:val="Heading4"/>
     <w:uiPriority w:val="9"/>
     <w:semiHidden/>
     <w:rsid w:val="001F1FAC"/>
@@ -6310,10 +8603,10 @@
       <w:lang w:val="sk-SK"/>
     </w:rPr>
   </w:style>
-  <w:style w:type="character" w:customStyle="1" w:styleId="Nadpis5Char">
-    <w:name w:val="Nadpis 5 Char"/>
-    <w:basedOn w:val="Predvolenpsmoodseku"/>
-    <w:link w:val="Nadpis5"/>
+  <w:style w:type="character" w:customStyle="1" w:styleId="Heading5Char">
+    <w:name w:val="Heading 5 Char"/>
+    <w:basedOn w:val="DefaultParagraphFont"/>
+    <w:link w:val="Heading5"/>
     <w:uiPriority w:val="9"/>
     <w:semiHidden/>
     <w:rsid w:val="001F1FAC"/>
@@ -6323,10 +8616,10 @@
       <w:lang w:val="sk-SK"/>
     </w:rPr>
   </w:style>
-  <w:style w:type="character" w:customStyle="1" w:styleId="Nadpis6Char">
-    <w:name w:val="Nadpis 6 Char"/>
-    <w:basedOn w:val="Predvolenpsmoodseku"/>
-    <w:link w:val="Nadpis6"/>
+  <w:style w:type="character" w:customStyle="1" w:styleId="Heading6Char">
+    <w:name w:val="Heading 6 Char"/>
+    <w:basedOn w:val="DefaultParagraphFont"/>
+    <w:link w:val="Heading6"/>
     <w:uiPriority w:val="9"/>
     <w:semiHidden/>
     <w:rsid w:val="001F1FAC"/>
@@ -6338,10 +8631,10 @@
       <w:lang w:val="sk-SK"/>
     </w:rPr>
   </w:style>
-  <w:style w:type="character" w:customStyle="1" w:styleId="Nadpis7Char">
-    <w:name w:val="Nadpis 7 Char"/>
-    <w:basedOn w:val="Predvolenpsmoodseku"/>
-    <w:link w:val="Nadpis7"/>
+  <w:style w:type="character" w:customStyle="1" w:styleId="Heading7Char">
+    <w:name w:val="Heading 7 Char"/>
+    <w:basedOn w:val="DefaultParagraphFont"/>
+    <w:link w:val="Heading7"/>
     <w:uiPriority w:val="9"/>
     <w:semiHidden/>
     <w:rsid w:val="001F1FAC"/>
@@ -6351,10 +8644,10 @@
       <w:lang w:val="sk-SK"/>
     </w:rPr>
   </w:style>
-  <w:style w:type="character" w:customStyle="1" w:styleId="Nadpis8Char">
-    <w:name w:val="Nadpis 8 Char"/>
-    <w:basedOn w:val="Predvolenpsmoodseku"/>
-    <w:link w:val="Nadpis8"/>
+  <w:style w:type="character" w:customStyle="1" w:styleId="Heading8Char">
+    <w:name w:val="Heading 8 Char"/>
+    <w:basedOn w:val="DefaultParagraphFont"/>
+    <w:link w:val="Heading8"/>
     <w:uiPriority w:val="9"/>
     <w:semiHidden/>
     <w:rsid w:val="001F1FAC"/>
@@ -6366,10 +8659,10 @@
       <w:lang w:val="sk-SK"/>
     </w:rPr>
   </w:style>
-  <w:style w:type="character" w:customStyle="1" w:styleId="Nadpis9Char">
-    <w:name w:val="Nadpis 9 Char"/>
-    <w:basedOn w:val="Predvolenpsmoodseku"/>
-    <w:link w:val="Nadpis9"/>
+  <w:style w:type="character" w:customStyle="1" w:styleId="Heading9Char">
+    <w:name w:val="Heading 9 Char"/>
+    <w:basedOn w:val="DefaultParagraphFont"/>
+    <w:link w:val="Heading9"/>
     <w:uiPriority w:val="9"/>
     <w:semiHidden/>
     <w:rsid w:val="001F1FAC"/>
@@ -6379,11 +8672,11 @@
       <w:lang w:val="sk-SK"/>
     </w:rPr>
   </w:style>
-  <w:style w:type="paragraph" w:styleId="Nzov">
+  <w:style w:type="paragraph" w:styleId="Title">
     <w:name w:val="Title"/>
-    <w:basedOn w:val="Normlny"/>
-    <w:next w:val="Normlny"/>
-    <w:link w:val="NzovChar"/>
+    <w:basedOn w:val="Normal"/>
+    <w:next w:val="Normal"/>
+    <w:link w:val="TitleChar"/>
     <w:uiPriority w:val="10"/>
     <w:qFormat/>
     <w:rsid w:val="001F1FAC"/>
@@ -6399,10 +8692,10 @@
       <w:szCs w:val="56"/>
     </w:rPr>
   </w:style>
-  <w:style w:type="character" w:customStyle="1" w:styleId="NzovChar">
-    <w:name w:val="Názov Char"/>
-    <w:basedOn w:val="Predvolenpsmoodseku"/>
-    <w:link w:val="Nzov"/>
+  <w:style w:type="character" w:customStyle="1" w:styleId="TitleChar">
+    <w:name w:val="Title Char"/>
+    <w:basedOn w:val="DefaultParagraphFont"/>
+    <w:link w:val="Title"/>
     <w:uiPriority w:val="10"/>
     <w:rsid w:val="001F1FAC"/>
     <w:rPr>
@@ -6414,11 +8707,11 @@
       <w:lang w:val="sk-SK"/>
     </w:rPr>
   </w:style>
-  <w:style w:type="paragraph" w:styleId="Podtitul">
+  <w:style w:type="paragraph" w:styleId="Subtitle">
     <w:name w:val="Subtitle"/>
-    <w:basedOn w:val="Normlny"/>
-    <w:next w:val="Normlny"/>
-    <w:link w:val="PodtitulChar"/>
+    <w:basedOn w:val="Normal"/>
+    <w:next w:val="Normal"/>
+    <w:link w:val="SubtitleChar"/>
     <w:uiPriority w:val="11"/>
     <w:qFormat/>
     <w:rsid w:val="001F1FAC"/>
@@ -6435,10 +8728,10 @@
       <w:szCs w:val="28"/>
     </w:rPr>
   </w:style>
-  <w:style w:type="character" w:customStyle="1" w:styleId="PodtitulChar">
-    <w:name w:val="Podtitul Char"/>
-    <w:basedOn w:val="Predvolenpsmoodseku"/>
-    <w:link w:val="Podtitul"/>
+  <w:style w:type="character" w:customStyle="1" w:styleId="SubtitleChar">
+    <w:name w:val="Subtitle Char"/>
+    <w:basedOn w:val="DefaultParagraphFont"/>
+    <w:link w:val="Subtitle"/>
     <w:uiPriority w:val="11"/>
     <w:rsid w:val="001F1FAC"/>
     <w:rPr>
@@ -6450,11 +8743,11 @@
       <w:lang w:val="sk-SK"/>
     </w:rPr>
   </w:style>
-  <w:style w:type="paragraph" w:styleId="Citcia">
+  <w:style w:type="paragraph" w:styleId="Quote">
     <w:name w:val="Quote"/>
-    <w:basedOn w:val="Normlny"/>
-    <w:next w:val="Normlny"/>
-    <w:link w:val="CitciaChar"/>
+    <w:basedOn w:val="Normal"/>
+    <w:next w:val="Normal"/>
+    <w:link w:val="QuoteChar"/>
     <w:uiPriority w:val="29"/>
     <w:qFormat/>
     <w:rsid w:val="001F1FAC"/>
@@ -6468,10 +8761,10 @@
       <w:color w:val="404040" w:themeColor="text1" w:themeTint="BF"/>
     </w:rPr>
   </w:style>
-  <w:style w:type="character" w:customStyle="1" w:styleId="CitciaChar">
-    <w:name w:val="Citácia Char"/>
-    <w:basedOn w:val="Predvolenpsmoodseku"/>
-    <w:link w:val="Citcia"/>
+  <w:style w:type="character" w:customStyle="1" w:styleId="QuoteChar">
+    <w:name w:val="Quote Char"/>
+    <w:basedOn w:val="DefaultParagraphFont"/>
+    <w:link w:val="Quote"/>
     <w:uiPriority w:val="29"/>
     <w:rsid w:val="001F1FAC"/>
     <w:rPr>
@@ -6481,9 +8774,9 @@
       <w:lang w:val="sk-SK"/>
     </w:rPr>
   </w:style>
-  <w:style w:type="paragraph" w:styleId="Odsekzoznamu">
+  <w:style w:type="paragraph" w:styleId="ListParagraph">
     <w:name w:val="List Paragraph"/>
-    <w:basedOn w:val="Normlny"/>
+    <w:basedOn w:val="Normal"/>
     <w:uiPriority w:val="34"/>
     <w:qFormat/>
     <w:rsid w:val="001F1FAC"/>
@@ -6492,9 +8785,9 @@
       <w:contextualSpacing/>
     </w:pPr>
   </w:style>
-  <w:style w:type="character" w:styleId="Intenzvnezvraznenie">
+  <w:style w:type="character" w:styleId="IntenseEmphasis">
     <w:name w:val="Intense Emphasis"/>
-    <w:basedOn w:val="Predvolenpsmoodseku"/>
+    <w:basedOn w:val="DefaultParagraphFont"/>
     <w:uiPriority w:val="21"/>
     <w:qFormat/>
     <w:rsid w:val="001F1FAC"/>
@@ -6504,11 +8797,11 @@
       <w:color w:val="0F4761" w:themeColor="accent1" w:themeShade="BF"/>
     </w:rPr>
   </w:style>
-  <w:style w:type="paragraph" w:styleId="Zvraznencitcia">
+  <w:style w:type="paragraph" w:styleId="IntenseQuote">
     <w:name w:val="Intense Quote"/>
-    <w:basedOn w:val="Normlny"/>
-    <w:next w:val="Normlny"/>
-    <w:link w:val="ZvraznencitciaChar"/>
+    <w:basedOn w:val="Normal"/>
+    <w:next w:val="Normal"/>
+    <w:link w:val="IntenseQuoteChar"/>
     <w:uiPriority w:val="30"/>
     <w:qFormat/>
     <w:rsid w:val="001F1FAC"/>
@@ -6527,10 +8820,10 @@
       <w:color w:val="0F4761" w:themeColor="accent1" w:themeShade="BF"/>
     </w:rPr>
   </w:style>
-  <w:style w:type="character" w:customStyle="1" w:styleId="ZvraznencitciaChar">
-    <w:name w:val="Zvýraznená citácia Char"/>
-    <w:basedOn w:val="Predvolenpsmoodseku"/>
-    <w:link w:val="Zvraznencitcia"/>
+  <w:style w:type="character" w:customStyle="1" w:styleId="IntenseQuoteChar">
+    <w:name w:val="Intense Quote Char"/>
+    <w:basedOn w:val="DefaultParagraphFont"/>
+    <w:link w:val="IntenseQuote"/>
     <w:uiPriority w:val="30"/>
     <w:rsid w:val="001F1FAC"/>
     <w:rPr>
@@ -6540,9 +8833,9 @@
       <w:lang w:val="sk-SK"/>
     </w:rPr>
   </w:style>
-  <w:style w:type="character" w:styleId="Zvraznenodkaz">
+  <w:style w:type="character" w:styleId="IntenseReference">
     <w:name w:val="Intense Reference"/>
-    <w:basedOn w:val="Predvolenpsmoodseku"/>
+    <w:basedOn w:val="DefaultParagraphFont"/>
     <w:uiPriority w:val="32"/>
     <w:qFormat/>
     <w:rsid w:val="001F1FAC"/>
@@ -6554,9 +8847,9 @@
       <w:spacing w:val="5"/>
     </w:rPr>
   </w:style>
-  <w:style w:type="character" w:styleId="Hypertextovprepojenie">
+  <w:style w:type="character" w:styleId="Hyperlink">
     <w:name w:val="Hyperlink"/>
-    <w:basedOn w:val="Predvolenpsmoodseku"/>
+    <w:basedOn w:val="DefaultParagraphFont"/>
     <w:uiPriority w:val="99"/>
     <w:unhideWhenUsed/>
     <w:rsid w:val="00512F73"/>
@@ -6565,9 +8858,9 @@
       <w:u w:val="single"/>
     </w:rPr>
   </w:style>
-  <w:style w:type="character" w:styleId="Nevyrieenzmienka">
+  <w:style w:type="character" w:styleId="UnresolvedMention">
     <w:name w:val="Unresolved Mention"/>
-    <w:basedOn w:val="Predvolenpsmoodseku"/>
+    <w:basedOn w:val="DefaultParagraphFont"/>
     <w:uiPriority w:val="99"/>
     <w:semiHidden/>
     <w:unhideWhenUsed/>
@@ -6577,10 +8870,10 @@
       <w:shd w:val="clear" w:color="auto" w:fill="E1DFDD"/>
     </w:rPr>
   </w:style>
-  <w:style w:type="paragraph" w:styleId="PredformtovanHTML">
+  <w:style w:type="paragraph" w:styleId="HTMLPreformatted">
     <w:name w:val="HTML Preformatted"/>
-    <w:basedOn w:val="Normlny"/>
-    <w:link w:val="PredformtovanHTMLChar"/>
+    <w:basedOn w:val="Normal"/>
+    <w:link w:val="HTMLPreformattedChar"/>
     <w:uiPriority w:val="99"/>
     <w:semiHidden/>
     <w:unhideWhenUsed/>
@@ -6594,10 +8887,10 @@
       <w:szCs w:val="20"/>
     </w:rPr>
   </w:style>
-  <w:style w:type="character" w:customStyle="1" w:styleId="PredformtovanHTMLChar">
-    <w:name w:val="Predformátované HTML Char"/>
-    <w:basedOn w:val="Predvolenpsmoodseku"/>
-    <w:link w:val="PredformtovanHTML"/>
+  <w:style w:type="character" w:customStyle="1" w:styleId="HTMLPreformattedChar">
+    <w:name w:val="HTML Preformatted Char"/>
+    <w:basedOn w:val="DefaultParagraphFont"/>
+    <w:link w:val="HTMLPreformatted"/>
     <w:uiPriority w:val="99"/>
     <w:semiHidden/>
     <w:rsid w:val="00851B0F"/>
@@ -6608,9 +8901,9 @@
       <w:lang w:val="sk-SK"/>
     </w:rPr>
   </w:style>
-  <w:style w:type="character" w:styleId="PouitHypertextovPrepojenie">
+  <w:style w:type="character" w:styleId="FollowedHyperlink">
     <w:name w:val="FollowedHyperlink"/>
-    <w:basedOn w:val="Predvolenpsmoodseku"/>
+    <w:basedOn w:val="DefaultParagraphFont"/>
     <w:uiPriority w:val="99"/>
     <w:semiHidden/>
     <w:unhideWhenUsed/>
@@ -6622,7 +8915,7 @@
   </w:style>
   <w:style w:type="paragraph" w:customStyle="1" w:styleId="whitespace-normal">
     <w:name w:val="whitespace-normal"/>
-    <w:basedOn w:val="Normlny"/>
+    <w:basedOn w:val="Normal"/>
     <w:rsid w:val="008E0260"/>
     <w:pPr>
       <w:spacing w:before="100" w:beforeAutospacing="1" w:after="100" w:afterAutospacing="1" w:line="240" w:lineRule="auto"/>
@@ -6636,9 +8929,9 @@
       <w14:ligatures w14:val="none"/>
     </w:rPr>
   </w:style>
-  <w:style w:type="character" w:styleId="Vrazn">
+  <w:style w:type="character" w:styleId="Strong">
     <w:name w:val="Strong"/>
-    <w:basedOn w:val="Predvolenpsmoodseku"/>
+    <w:basedOn w:val="DefaultParagraphFont"/>
     <w:uiPriority w:val="22"/>
     <w:qFormat/>
     <w:rsid w:val="008E0260"/>
@@ -6647,9 +8940,9 @@
       <w:bCs/>
     </w:rPr>
   </w:style>
-  <w:style w:type="character" w:styleId="KdHTML">
+  <w:style w:type="character" w:styleId="HTMLCode">
     <w:name w:val="HTML Code"/>
-    <w:basedOn w:val="Predvolenpsmoodseku"/>
+    <w:basedOn w:val="DefaultParagraphFont"/>
     <w:uiPriority w:val="99"/>
     <w:semiHidden/>
     <w:unhideWhenUsed/>
@@ -6660,9 +8953,9 @@
       <w:szCs w:val="20"/>
     </w:rPr>
   </w:style>
-  <w:style w:type="paragraph" w:styleId="Normlnywebov">
+  <w:style w:type="paragraph" w:styleId="NormalWeb">
     <w:name w:val="Normal (Web)"/>
-    <w:basedOn w:val="Normlny"/>
+    <w:basedOn w:val="Normal"/>
     <w:uiPriority w:val="99"/>
     <w:semiHidden/>
     <w:unhideWhenUsed/>

</xml_diff>

<commit_message>
Uloha 2 - pridane zdroje
</commit_message>
<xml_diff>
--- a/zad3/UPB_zad3_Puskasova_Curillova_Harvancik.docx
+++ b/zad3/UPB_zad3_Puskasova_Curillova_Harvancik.docx
@@ -1256,21 +1256,7 @@
           <w:sz w:val="20"/>
           <w:szCs w:val="20"/>
         </w:rPr>
-        <w:t xml:space="preserve">Takýto prístup k ukladaniu hesiel má tú výhodu, že v prípade, že si viacerí užívatelia zvolia to isté heslo, </w:t>
-      </w:r>
-      <w:r>
-        <w:rPr>
-          <w:sz w:val="20"/>
-          <w:szCs w:val="20"/>
-        </w:rPr>
-        <w:t xml:space="preserve">budú mať </w:t>
-      </w:r>
-      <w:r>
-        <w:rPr>
-          <w:sz w:val="20"/>
-          <w:szCs w:val="20"/>
-        </w:rPr>
-        <w:t>v dat</w:t>
+        <w:t>Takýto prístup k ukladaniu hesiel má tú výhodu, že v prípade, že si viacerí užívatelia zvolia to isté heslo, budú mať v dat</w:t>
       </w:r>
       <w:r>
         <w:rPr>
@@ -1314,6 +1300,7 @@
       </w:pPr>
       <w:r>
         <w:rPr>
+          <w:noProof/>
           <w:sz w:val="20"/>
           <w:szCs w:val="20"/>
           <w:lang w:val="en-US"/>
@@ -1667,6 +1654,86 @@
       <w:pPr>
         <w:spacing w:line="240" w:lineRule="auto"/>
         <w:rPr>
+          <w:sz w:val="20"/>
+          <w:szCs w:val="20"/>
+          <w:lang w:val="en-US"/>
+        </w:rPr>
+      </w:pPr>
+      <w:proofErr w:type="spellStart"/>
+      <w:r>
+        <w:rPr>
+          <w:sz w:val="20"/>
+          <w:szCs w:val="20"/>
+          <w:lang w:val="en-US"/>
+        </w:rPr>
+        <w:t>Zdroje</w:t>
+      </w:r>
+      <w:proofErr w:type="spellEnd"/>
+      <w:r>
+        <w:rPr>
+          <w:sz w:val="20"/>
+          <w:szCs w:val="20"/>
+          <w:lang w:val="en-US"/>
+        </w:rPr>
+        <w:t xml:space="preserve">: </w:t>
+      </w:r>
+    </w:p>
+    <w:p>
+      <w:pPr>
+        <w:spacing w:line="240" w:lineRule="auto"/>
+        <w:rPr>
+          <w:sz w:val="20"/>
+          <w:szCs w:val="20"/>
+          <w:lang w:val="en-US"/>
+        </w:rPr>
+      </w:pPr>
+      <w:hyperlink r:id="rId7" w:history="1">
+        <w:r>
+          <w:rPr>
+            <w:rStyle w:val="Hyperlink"/>
+            <w:sz w:val="20"/>
+            <w:szCs w:val="20"/>
+            <w:lang w:val="en-US"/>
+          </w:rPr>
+          <w:t>https://www.geeksforgeeks.org/python/how-to-hash-passwords-in-python</w:t>
+        </w:r>
+      </w:hyperlink>
+    </w:p>
+    <w:p>
+      <w:pPr>
+        <w:spacing w:line="240" w:lineRule="auto"/>
+        <w:rPr>
+          <w:sz w:val="20"/>
+          <w:szCs w:val="20"/>
+          <w:lang w:val="en-US"/>
+        </w:rPr>
+      </w:pPr>
+      <w:hyperlink r:id="rId8" w:history="1">
+        <w:r>
+          <w:rPr>
+            <w:rStyle w:val="Hyperlink"/>
+            <w:sz w:val="20"/>
+            <w:szCs w:val="20"/>
+            <w:lang w:val="en-US"/>
+          </w:rPr>
+          <w:t>https://chatgpt.com</w:t>
+        </w:r>
+      </w:hyperlink>
+    </w:p>
+    <w:p>
+      <w:pPr>
+        <w:spacing w:line="240" w:lineRule="auto"/>
+        <w:rPr>
+          <w:sz w:val="20"/>
+          <w:szCs w:val="20"/>
+          <w:lang w:val="en-US"/>
+        </w:rPr>
+      </w:pPr>
+    </w:p>
+    <w:p>
+      <w:pPr>
+        <w:spacing w:line="240" w:lineRule="auto"/>
+        <w:rPr>
           <w:b/>
           <w:bCs/>
           <w:sz w:val="28"/>
@@ -1683,6 +1750,7 @@
           <w:szCs w:val="28"/>
           <w:lang w:val="en-GB"/>
         </w:rPr>
+        <w:lastRenderedPageBreak/>
         <w:t>Úloha</w:t>
       </w:r>
       <w:proofErr w:type="spellEnd"/>
@@ -1921,7 +1989,6 @@
           <w:sz w:val="20"/>
           <w:szCs w:val="20"/>
         </w:rPr>
-        <w:lastRenderedPageBreak/>
         <w:t>account_locked_until</w:t>
       </w:r>
       <w:proofErr w:type="spellEnd"/>
@@ -3013,7 +3080,7 @@
           <w:szCs w:val="20"/>
         </w:rPr>
       </w:pPr>
-      <w:hyperlink r:id="rId7" w:history="1">
+      <w:hyperlink r:id="rId9" w:history="1">
         <w:proofErr w:type="spellStart"/>
         <w:r>
           <w:rPr>
@@ -3104,7 +3171,7 @@
         </w:rPr>
         <w:br/>
       </w:r>
-      <w:hyperlink r:id="rId8" w:history="1">
+      <w:hyperlink r:id="rId10" w:history="1">
         <w:proofErr w:type="spellStart"/>
         <w:r>
           <w:rPr>
@@ -3539,7 +3606,15 @@
           <w:sz w:val="20"/>
           <w:szCs w:val="20"/>
         </w:rPr>
-        <w:t xml:space="preserve"> zhoduje s niektorým z odpovede, heslo je kompromitované a odmietne sa. Tento prístup používa </w:t>
+        <w:t xml:space="preserve"> zhoduje s niektorým z odpovede, heslo je </w:t>
+      </w:r>
+      <w:r>
+        <w:rPr>
+          <w:sz w:val="20"/>
+          <w:szCs w:val="20"/>
+        </w:rPr>
+        <w:lastRenderedPageBreak/>
+        <w:t xml:space="preserve">kompromitované a odmietne sa. Tento prístup používa </w:t>
       </w:r>
       <w:r>
         <w:rPr>
@@ -3620,7 +3695,7 @@
         </w:rPr>
         <w:br/>
       </w:r>
-      <w:hyperlink r:id="rId9" w:anchor=":~:text=stealer%20logs%20APIs.-,Pwned%20Passwords,-Overview" w:history="1">
+      <w:hyperlink r:id="rId11" w:anchor=":~:text=stealer%20logs%20APIs.-,Pwned%20Passwords,-Overview" w:history="1">
         <w:r>
           <w:rPr>
             <w:rStyle w:val="Hyperlink"/>

</xml_diff>